<commit_message>
todos os comandos feitos
alguns não funcionam ou demoram muito ?
</commit_message>
<xml_diff>
--- a/semana 1/relatorio1.docx
+++ b/semana 1/relatorio1.docx
@@ -1751,6 +1751,3243 @@
           <w:lang w:val="pt-BR"/>
         </w:rPr>
       </w:pPr>
+      <w:r>
+        <w:rPr>
+          <w:b/>
+          <w:bCs/>
+          <w:lang w:val="pt-BR"/>
+        </w:rPr>
+        <w:drawing>
+          <wp:inline distT="0" distB="0" distL="0" distR="0" wp14:anchorId="7EE818BF" wp14:editId="290A6587">
+            <wp:extent cx="5039428" cy="2029108"/>
+            <wp:effectExtent l="0" t="0" r="8890" b="9525"/>
+            <wp:docPr id="30" name="Image 30"/>
+            <wp:cNvGraphicFramePr>
+              <a:graphicFrameLocks xmlns:a="http://schemas.openxmlformats.org/drawingml/2006/main" noChangeAspect="1"/>
+            </wp:cNvGraphicFramePr>
+            <a:graphic xmlns:a="http://schemas.openxmlformats.org/drawingml/2006/main">
+              <a:graphicData uri="http://schemas.openxmlformats.org/drawingml/2006/picture">
+                <pic:pic xmlns:pic="http://schemas.openxmlformats.org/drawingml/2006/picture">
+                  <pic:nvPicPr>
+                    <pic:cNvPr id="1" name=""/>
+                    <pic:cNvPicPr/>
+                  </pic:nvPicPr>
+                  <pic:blipFill>
+                    <a:blip r:embed="rId35"/>
+                    <a:stretch>
+                      <a:fillRect/>
+                    </a:stretch>
+                  </pic:blipFill>
+                  <pic:spPr>
+                    <a:xfrm>
+                      <a:off x="0" y="0"/>
+                      <a:ext cx="5039428" cy="2029108"/>
+                    </a:xfrm>
+                    <a:prstGeom prst="rect">
+                      <a:avLst/>
+                    </a:prstGeom>
+                  </pic:spPr>
+                </pic:pic>
+              </a:graphicData>
+            </a:graphic>
+          </wp:inline>
+        </w:drawing>
+      </w:r>
+    </w:p>
+    <w:p>
+      <w:pPr>
+        <w:rPr>
+          <w:b/>
+          <w:bCs/>
+          <w:lang w:val="pt-BR"/>
+        </w:rPr>
+      </w:pPr>
+      <w:r>
+        <w:rPr>
+          <w:b/>
+          <w:bCs/>
+          <w:lang w:val="pt-BR"/>
+        </w:rPr>
+        <w:lastRenderedPageBreak/>
+        <w:drawing>
+          <wp:inline distT="0" distB="0" distL="0" distR="0" wp14:anchorId="667853D9" wp14:editId="342D1C92">
+            <wp:extent cx="5760720" cy="1604010"/>
+            <wp:effectExtent l="0" t="0" r="0" b="0"/>
+            <wp:docPr id="31" name="Image 31"/>
+            <wp:cNvGraphicFramePr>
+              <a:graphicFrameLocks xmlns:a="http://schemas.openxmlformats.org/drawingml/2006/main" noChangeAspect="1"/>
+            </wp:cNvGraphicFramePr>
+            <a:graphic xmlns:a="http://schemas.openxmlformats.org/drawingml/2006/main">
+              <a:graphicData uri="http://schemas.openxmlformats.org/drawingml/2006/picture">
+                <pic:pic xmlns:pic="http://schemas.openxmlformats.org/drawingml/2006/picture">
+                  <pic:nvPicPr>
+                    <pic:cNvPr id="1" name=""/>
+                    <pic:cNvPicPr/>
+                  </pic:nvPicPr>
+                  <pic:blipFill>
+                    <a:blip r:embed="rId36"/>
+                    <a:stretch>
+                      <a:fillRect/>
+                    </a:stretch>
+                  </pic:blipFill>
+                  <pic:spPr>
+                    <a:xfrm>
+                      <a:off x="0" y="0"/>
+                      <a:ext cx="5760720" cy="1604010"/>
+                    </a:xfrm>
+                    <a:prstGeom prst="rect">
+                      <a:avLst/>
+                    </a:prstGeom>
+                  </pic:spPr>
+                </pic:pic>
+              </a:graphicData>
+            </a:graphic>
+          </wp:inline>
+        </w:drawing>
+      </w:r>
+    </w:p>
+    <w:p>
+      <w:pPr>
+        <w:rPr>
+          <w:b/>
+          <w:bCs/>
+          <w:lang w:val="pt-BR"/>
+        </w:rPr>
+      </w:pPr>
+    </w:p>
+    <w:p>
+      <w:pPr>
+        <w:rPr>
+          <w:b/>
+          <w:bCs/>
+          <w:lang w:val="pt-BR"/>
+        </w:rPr>
+      </w:pPr>
+      <w:r>
+        <w:rPr>
+          <w:b/>
+          <w:bCs/>
+          <w:lang w:val="pt-BR"/>
+        </w:rPr>
+        <w:drawing>
+          <wp:inline distT="0" distB="0" distL="0" distR="0" wp14:anchorId="3691D902" wp14:editId="21D0E6E9">
+            <wp:extent cx="5760720" cy="1644650"/>
+            <wp:effectExtent l="0" t="0" r="0" b="0"/>
+            <wp:docPr id="32" name="Image 32"/>
+            <wp:cNvGraphicFramePr>
+              <a:graphicFrameLocks xmlns:a="http://schemas.openxmlformats.org/drawingml/2006/main" noChangeAspect="1"/>
+            </wp:cNvGraphicFramePr>
+            <a:graphic xmlns:a="http://schemas.openxmlformats.org/drawingml/2006/main">
+              <a:graphicData uri="http://schemas.openxmlformats.org/drawingml/2006/picture">
+                <pic:pic xmlns:pic="http://schemas.openxmlformats.org/drawingml/2006/picture">
+                  <pic:nvPicPr>
+                    <pic:cNvPr id="1" name=""/>
+                    <pic:cNvPicPr/>
+                  </pic:nvPicPr>
+                  <pic:blipFill>
+                    <a:blip r:embed="rId37"/>
+                    <a:stretch>
+                      <a:fillRect/>
+                    </a:stretch>
+                  </pic:blipFill>
+                  <pic:spPr>
+                    <a:xfrm>
+                      <a:off x="0" y="0"/>
+                      <a:ext cx="5760720" cy="1644650"/>
+                    </a:xfrm>
+                    <a:prstGeom prst="rect">
+                      <a:avLst/>
+                    </a:prstGeom>
+                  </pic:spPr>
+                </pic:pic>
+              </a:graphicData>
+            </a:graphic>
+          </wp:inline>
+        </w:drawing>
+      </w:r>
+    </w:p>
+    <w:p>
+      <w:pPr>
+        <w:rPr>
+          <w:b/>
+          <w:bCs/>
+          <w:lang w:val="pt-BR"/>
+        </w:rPr>
+      </w:pPr>
+      <w:r>
+        <w:rPr>
+          <w:b/>
+          <w:bCs/>
+          <w:lang w:val="pt-BR"/>
+        </w:rPr>
+        <w:drawing>
+          <wp:inline distT="0" distB="0" distL="0" distR="0" wp14:anchorId="04E29727" wp14:editId="03CD5A49">
+            <wp:extent cx="4887007" cy="1838582"/>
+            <wp:effectExtent l="0" t="0" r="0" b="9525"/>
+            <wp:docPr id="33" name="Image 33"/>
+            <wp:cNvGraphicFramePr>
+              <a:graphicFrameLocks xmlns:a="http://schemas.openxmlformats.org/drawingml/2006/main" noChangeAspect="1"/>
+            </wp:cNvGraphicFramePr>
+            <a:graphic xmlns:a="http://schemas.openxmlformats.org/drawingml/2006/main">
+              <a:graphicData uri="http://schemas.openxmlformats.org/drawingml/2006/picture">
+                <pic:pic xmlns:pic="http://schemas.openxmlformats.org/drawingml/2006/picture">
+                  <pic:nvPicPr>
+                    <pic:cNvPr id="1" name=""/>
+                    <pic:cNvPicPr/>
+                  </pic:nvPicPr>
+                  <pic:blipFill>
+                    <a:blip r:embed="rId38"/>
+                    <a:stretch>
+                      <a:fillRect/>
+                    </a:stretch>
+                  </pic:blipFill>
+                  <pic:spPr>
+                    <a:xfrm>
+                      <a:off x="0" y="0"/>
+                      <a:ext cx="4887007" cy="1838582"/>
+                    </a:xfrm>
+                    <a:prstGeom prst="rect">
+                      <a:avLst/>
+                    </a:prstGeom>
+                  </pic:spPr>
+                </pic:pic>
+              </a:graphicData>
+            </a:graphic>
+          </wp:inline>
+        </w:drawing>
+      </w:r>
+    </w:p>
+    <w:p>
+      <w:pPr>
+        <w:rPr>
+          <w:b/>
+          <w:bCs/>
+          <w:lang w:val="pt-BR"/>
+        </w:rPr>
+      </w:pPr>
+      <w:r>
+        <w:rPr>
+          <w:b/>
+          <w:bCs/>
+          <w:lang w:val="pt-BR"/>
+        </w:rPr>
+        <w:drawing>
+          <wp:inline distT="0" distB="0" distL="0" distR="0" wp14:anchorId="0A9E9861" wp14:editId="30CA0DEC">
+            <wp:extent cx="5760720" cy="2316480"/>
+            <wp:effectExtent l="0" t="0" r="0" b="7620"/>
+            <wp:docPr id="34" name="Image 34"/>
+            <wp:cNvGraphicFramePr>
+              <a:graphicFrameLocks xmlns:a="http://schemas.openxmlformats.org/drawingml/2006/main" noChangeAspect="1"/>
+            </wp:cNvGraphicFramePr>
+            <a:graphic xmlns:a="http://schemas.openxmlformats.org/drawingml/2006/main">
+              <a:graphicData uri="http://schemas.openxmlformats.org/drawingml/2006/picture">
+                <pic:pic xmlns:pic="http://schemas.openxmlformats.org/drawingml/2006/picture">
+                  <pic:nvPicPr>
+                    <pic:cNvPr id="1" name=""/>
+                    <pic:cNvPicPr/>
+                  </pic:nvPicPr>
+                  <pic:blipFill>
+                    <a:blip r:embed="rId39"/>
+                    <a:stretch>
+                      <a:fillRect/>
+                    </a:stretch>
+                  </pic:blipFill>
+                  <pic:spPr>
+                    <a:xfrm>
+                      <a:off x="0" y="0"/>
+                      <a:ext cx="5760720" cy="2316480"/>
+                    </a:xfrm>
+                    <a:prstGeom prst="rect">
+                      <a:avLst/>
+                    </a:prstGeom>
+                  </pic:spPr>
+                </pic:pic>
+              </a:graphicData>
+            </a:graphic>
+          </wp:inline>
+        </w:drawing>
+      </w:r>
+    </w:p>
+    <w:p>
+      <w:pPr>
+        <w:rPr>
+          <w:b/>
+          <w:bCs/>
+          <w:lang w:val="pt-BR"/>
+        </w:rPr>
+      </w:pPr>
+      <w:r>
+        <w:rPr>
+          <w:b/>
+          <w:bCs/>
+          <w:lang w:val="pt-BR"/>
+        </w:rPr>
+        <w:lastRenderedPageBreak/>
+        <w:drawing>
+          <wp:inline distT="0" distB="0" distL="0" distR="0" wp14:anchorId="579A597C" wp14:editId="6E1D298A">
+            <wp:extent cx="5760720" cy="4877435"/>
+            <wp:effectExtent l="0" t="0" r="0" b="0"/>
+            <wp:docPr id="35" name="Image 35"/>
+            <wp:cNvGraphicFramePr>
+              <a:graphicFrameLocks xmlns:a="http://schemas.openxmlformats.org/drawingml/2006/main" noChangeAspect="1"/>
+            </wp:cNvGraphicFramePr>
+            <a:graphic xmlns:a="http://schemas.openxmlformats.org/drawingml/2006/main">
+              <a:graphicData uri="http://schemas.openxmlformats.org/drawingml/2006/picture">
+                <pic:pic xmlns:pic="http://schemas.openxmlformats.org/drawingml/2006/picture">
+                  <pic:nvPicPr>
+                    <pic:cNvPr id="1" name=""/>
+                    <pic:cNvPicPr/>
+                  </pic:nvPicPr>
+                  <pic:blipFill>
+                    <a:blip r:embed="rId40"/>
+                    <a:stretch>
+                      <a:fillRect/>
+                    </a:stretch>
+                  </pic:blipFill>
+                  <pic:spPr>
+                    <a:xfrm>
+                      <a:off x="0" y="0"/>
+                      <a:ext cx="5760720" cy="4877435"/>
+                    </a:xfrm>
+                    <a:prstGeom prst="rect">
+                      <a:avLst/>
+                    </a:prstGeom>
+                  </pic:spPr>
+                </pic:pic>
+              </a:graphicData>
+            </a:graphic>
+          </wp:inline>
+        </w:drawing>
+      </w:r>
+    </w:p>
+    <w:p>
+      <w:pPr>
+        <w:rPr>
+          <w:b/>
+          <w:bCs/>
+          <w:lang w:val="pt-BR"/>
+        </w:rPr>
+      </w:pPr>
+      <w:r>
+        <w:rPr>
+          <w:b/>
+          <w:bCs/>
+          <w:lang w:val="pt-BR"/>
+        </w:rPr>
+        <w:drawing>
+          <wp:inline distT="0" distB="0" distL="0" distR="0" wp14:anchorId="1F0EBAC4" wp14:editId="2631DFCB">
+            <wp:extent cx="5760720" cy="1982470"/>
+            <wp:effectExtent l="0" t="0" r="0" b="0"/>
+            <wp:docPr id="36" name="Image 36"/>
+            <wp:cNvGraphicFramePr>
+              <a:graphicFrameLocks xmlns:a="http://schemas.openxmlformats.org/drawingml/2006/main" noChangeAspect="1"/>
+            </wp:cNvGraphicFramePr>
+            <a:graphic xmlns:a="http://schemas.openxmlformats.org/drawingml/2006/main">
+              <a:graphicData uri="http://schemas.openxmlformats.org/drawingml/2006/picture">
+                <pic:pic xmlns:pic="http://schemas.openxmlformats.org/drawingml/2006/picture">
+                  <pic:nvPicPr>
+                    <pic:cNvPr id="1" name=""/>
+                    <pic:cNvPicPr/>
+                  </pic:nvPicPr>
+                  <pic:blipFill>
+                    <a:blip r:embed="rId41"/>
+                    <a:stretch>
+                      <a:fillRect/>
+                    </a:stretch>
+                  </pic:blipFill>
+                  <pic:spPr>
+                    <a:xfrm>
+                      <a:off x="0" y="0"/>
+                      <a:ext cx="5760720" cy="1982470"/>
+                    </a:xfrm>
+                    <a:prstGeom prst="rect">
+                      <a:avLst/>
+                    </a:prstGeom>
+                  </pic:spPr>
+                </pic:pic>
+              </a:graphicData>
+            </a:graphic>
+          </wp:inline>
+        </w:drawing>
+      </w:r>
+    </w:p>
+    <w:p>
+      <w:pPr>
+        <w:rPr>
+          <w:b/>
+          <w:bCs/>
+          <w:lang w:val="pt-BR"/>
+        </w:rPr>
+      </w:pPr>
+      <w:r>
+        <w:rPr>
+          <w:b/>
+          <w:bCs/>
+          <w:lang w:val="pt-BR"/>
+        </w:rPr>
+        <w:lastRenderedPageBreak/>
+        <w:drawing>
+          <wp:inline distT="0" distB="0" distL="0" distR="0" wp14:anchorId="47A4B2B2" wp14:editId="7CEDABA6">
+            <wp:extent cx="5760720" cy="3887470"/>
+            <wp:effectExtent l="0" t="0" r="0" b="0"/>
+            <wp:docPr id="37" name="Image 37"/>
+            <wp:cNvGraphicFramePr>
+              <a:graphicFrameLocks xmlns:a="http://schemas.openxmlformats.org/drawingml/2006/main" noChangeAspect="1"/>
+            </wp:cNvGraphicFramePr>
+            <a:graphic xmlns:a="http://schemas.openxmlformats.org/drawingml/2006/main">
+              <a:graphicData uri="http://schemas.openxmlformats.org/drawingml/2006/picture">
+                <pic:pic xmlns:pic="http://schemas.openxmlformats.org/drawingml/2006/picture">
+                  <pic:nvPicPr>
+                    <pic:cNvPr id="1" name=""/>
+                    <pic:cNvPicPr/>
+                  </pic:nvPicPr>
+                  <pic:blipFill>
+                    <a:blip r:embed="rId42"/>
+                    <a:stretch>
+                      <a:fillRect/>
+                    </a:stretch>
+                  </pic:blipFill>
+                  <pic:spPr>
+                    <a:xfrm>
+                      <a:off x="0" y="0"/>
+                      <a:ext cx="5760720" cy="3887470"/>
+                    </a:xfrm>
+                    <a:prstGeom prst="rect">
+                      <a:avLst/>
+                    </a:prstGeom>
+                  </pic:spPr>
+                </pic:pic>
+              </a:graphicData>
+            </a:graphic>
+          </wp:inline>
+        </w:drawing>
+      </w:r>
+    </w:p>
+    <w:p>
+      <w:pPr>
+        <w:rPr>
+          <w:b/>
+          <w:bCs/>
+          <w:lang w:val="pt-BR"/>
+        </w:rPr>
+      </w:pPr>
+    </w:p>
+    <w:p>
+      <w:pPr>
+        <w:rPr>
+          <w:b/>
+          <w:bCs/>
+          <w:lang w:val="pt-BR"/>
+        </w:rPr>
+      </w:pPr>
+      <w:r>
+        <w:rPr>
+          <w:b/>
+          <w:bCs/>
+          <w:lang w:val="pt-BR"/>
+        </w:rPr>
+        <w:drawing>
+          <wp:inline distT="0" distB="0" distL="0" distR="0" wp14:anchorId="5A5606C6" wp14:editId="05F15A66">
+            <wp:extent cx="5760720" cy="1468755"/>
+            <wp:effectExtent l="0" t="0" r="0" b="0"/>
+            <wp:docPr id="39" name="Image 39"/>
+            <wp:cNvGraphicFramePr>
+              <a:graphicFrameLocks xmlns:a="http://schemas.openxmlformats.org/drawingml/2006/main" noChangeAspect="1"/>
+            </wp:cNvGraphicFramePr>
+            <a:graphic xmlns:a="http://schemas.openxmlformats.org/drawingml/2006/main">
+              <a:graphicData uri="http://schemas.openxmlformats.org/drawingml/2006/picture">
+                <pic:pic xmlns:pic="http://schemas.openxmlformats.org/drawingml/2006/picture">
+                  <pic:nvPicPr>
+                    <pic:cNvPr id="1" name=""/>
+                    <pic:cNvPicPr/>
+                  </pic:nvPicPr>
+                  <pic:blipFill>
+                    <a:blip r:embed="rId43"/>
+                    <a:stretch>
+                      <a:fillRect/>
+                    </a:stretch>
+                  </pic:blipFill>
+                  <pic:spPr>
+                    <a:xfrm>
+                      <a:off x="0" y="0"/>
+                      <a:ext cx="5760720" cy="1468755"/>
+                    </a:xfrm>
+                    <a:prstGeom prst="rect">
+                      <a:avLst/>
+                    </a:prstGeom>
+                  </pic:spPr>
+                </pic:pic>
+              </a:graphicData>
+            </a:graphic>
+          </wp:inline>
+        </w:drawing>
+      </w:r>
+    </w:p>
+    <w:p>
+      <w:pPr>
+        <w:rPr>
+          <w:b/>
+          <w:bCs/>
+          <w:lang w:val="pt-BR"/>
+        </w:rPr>
+      </w:pPr>
+      <w:r>
+        <w:rPr>
+          <w:b/>
+          <w:bCs/>
+          <w:lang w:val="pt-BR"/>
+        </w:rPr>
+        <w:t>Capitulo 5 : Comandos de Sistema</w:t>
+      </w:r>
+    </w:p>
+    <w:p>
+      <w:pPr>
+        <w:rPr>
+          <w:b/>
+          <w:bCs/>
+          <w:lang w:val="pt-BR"/>
+        </w:rPr>
+      </w:pPr>
+    </w:p>
+    <w:p>
+      <w:pPr>
+        <w:rPr>
+          <w:b/>
+          <w:bCs/>
+          <w:lang w:val="pt-BR"/>
+        </w:rPr>
+      </w:pPr>
+      <w:r>
+        <w:rPr>
+          <w:b/>
+          <w:bCs/>
+          <w:lang w:val="pt-BR"/>
+        </w:rPr>
+        <w:drawing>
+          <wp:inline distT="0" distB="0" distL="0" distR="0" wp14:anchorId="27EB9A61" wp14:editId="148E4891">
+            <wp:extent cx="3877216" cy="638264"/>
+            <wp:effectExtent l="0" t="0" r="9525" b="9525"/>
+            <wp:docPr id="40" name="Image 40"/>
+            <wp:cNvGraphicFramePr>
+              <a:graphicFrameLocks xmlns:a="http://schemas.openxmlformats.org/drawingml/2006/main" noChangeAspect="1"/>
+            </wp:cNvGraphicFramePr>
+            <a:graphic xmlns:a="http://schemas.openxmlformats.org/drawingml/2006/main">
+              <a:graphicData uri="http://schemas.openxmlformats.org/drawingml/2006/picture">
+                <pic:pic xmlns:pic="http://schemas.openxmlformats.org/drawingml/2006/picture">
+                  <pic:nvPicPr>
+                    <pic:cNvPr id="1" name=""/>
+                    <pic:cNvPicPr/>
+                  </pic:nvPicPr>
+                  <pic:blipFill>
+                    <a:blip r:embed="rId44"/>
+                    <a:stretch>
+                      <a:fillRect/>
+                    </a:stretch>
+                  </pic:blipFill>
+                  <pic:spPr>
+                    <a:xfrm>
+                      <a:off x="0" y="0"/>
+                      <a:ext cx="3877216" cy="638264"/>
+                    </a:xfrm>
+                    <a:prstGeom prst="rect">
+                      <a:avLst/>
+                    </a:prstGeom>
+                  </pic:spPr>
+                </pic:pic>
+              </a:graphicData>
+            </a:graphic>
+          </wp:inline>
+        </w:drawing>
+      </w:r>
+    </w:p>
+    <w:p>
+      <w:pPr>
+        <w:rPr>
+          <w:b/>
+          <w:bCs/>
+          <w:lang w:val="pt-BR"/>
+        </w:rPr>
+      </w:pPr>
+      <w:r>
+        <w:rPr>
+          <w:b/>
+          <w:bCs/>
+          <w:lang w:val="pt-BR"/>
+        </w:rPr>
+        <w:drawing>
+          <wp:inline distT="0" distB="0" distL="0" distR="0" wp14:anchorId="43077A2C" wp14:editId="7EAA830D">
+            <wp:extent cx="5760720" cy="904875"/>
+            <wp:effectExtent l="0" t="0" r="0" b="9525"/>
+            <wp:docPr id="41" name="Image 41"/>
+            <wp:cNvGraphicFramePr>
+              <a:graphicFrameLocks xmlns:a="http://schemas.openxmlformats.org/drawingml/2006/main" noChangeAspect="1"/>
+            </wp:cNvGraphicFramePr>
+            <a:graphic xmlns:a="http://schemas.openxmlformats.org/drawingml/2006/main">
+              <a:graphicData uri="http://schemas.openxmlformats.org/drawingml/2006/picture">
+                <pic:pic xmlns:pic="http://schemas.openxmlformats.org/drawingml/2006/picture">
+                  <pic:nvPicPr>
+                    <pic:cNvPr id="1" name=""/>
+                    <pic:cNvPicPr/>
+                  </pic:nvPicPr>
+                  <pic:blipFill>
+                    <a:blip r:embed="rId45"/>
+                    <a:stretch>
+                      <a:fillRect/>
+                    </a:stretch>
+                  </pic:blipFill>
+                  <pic:spPr>
+                    <a:xfrm>
+                      <a:off x="0" y="0"/>
+                      <a:ext cx="5760720" cy="904875"/>
+                    </a:xfrm>
+                    <a:prstGeom prst="rect">
+                      <a:avLst/>
+                    </a:prstGeom>
+                  </pic:spPr>
+                </pic:pic>
+              </a:graphicData>
+            </a:graphic>
+          </wp:inline>
+        </w:drawing>
+      </w:r>
+    </w:p>
+    <w:p>
+      <w:pPr>
+        <w:rPr>
+          <w:b/>
+          <w:bCs/>
+          <w:lang w:val="pt-BR"/>
+        </w:rPr>
+      </w:pPr>
+      <w:r>
+        <w:rPr>
+          <w:b/>
+          <w:bCs/>
+          <w:lang w:val="pt-BR"/>
+        </w:rPr>
+        <w:lastRenderedPageBreak/>
+        <w:drawing>
+          <wp:inline distT="0" distB="0" distL="0" distR="0" wp14:anchorId="537CC65E" wp14:editId="595A9B59">
+            <wp:extent cx="5760720" cy="2506980"/>
+            <wp:effectExtent l="0" t="0" r="0" b="7620"/>
+            <wp:docPr id="42" name="Image 42"/>
+            <wp:cNvGraphicFramePr>
+              <a:graphicFrameLocks xmlns:a="http://schemas.openxmlformats.org/drawingml/2006/main" noChangeAspect="1"/>
+            </wp:cNvGraphicFramePr>
+            <a:graphic xmlns:a="http://schemas.openxmlformats.org/drawingml/2006/main">
+              <a:graphicData uri="http://schemas.openxmlformats.org/drawingml/2006/picture">
+                <pic:pic xmlns:pic="http://schemas.openxmlformats.org/drawingml/2006/picture">
+                  <pic:nvPicPr>
+                    <pic:cNvPr id="1" name=""/>
+                    <pic:cNvPicPr/>
+                  </pic:nvPicPr>
+                  <pic:blipFill>
+                    <a:blip r:embed="rId46"/>
+                    <a:stretch>
+                      <a:fillRect/>
+                    </a:stretch>
+                  </pic:blipFill>
+                  <pic:spPr>
+                    <a:xfrm>
+                      <a:off x="0" y="0"/>
+                      <a:ext cx="5760720" cy="2506980"/>
+                    </a:xfrm>
+                    <a:prstGeom prst="rect">
+                      <a:avLst/>
+                    </a:prstGeom>
+                  </pic:spPr>
+                </pic:pic>
+              </a:graphicData>
+            </a:graphic>
+          </wp:inline>
+        </w:drawing>
+      </w:r>
+    </w:p>
+    <w:p>
+      <w:pPr>
+        <w:rPr>
+          <w:b/>
+          <w:bCs/>
+          <w:lang w:val="pt-BR"/>
+        </w:rPr>
+      </w:pPr>
+      <w:r>
+        <w:rPr>
+          <w:b/>
+          <w:bCs/>
+          <w:lang w:val="pt-BR"/>
+        </w:rPr>
+        <w:drawing>
+          <wp:inline distT="0" distB="0" distL="0" distR="0" wp14:anchorId="65AE6977" wp14:editId="2595A501">
+            <wp:extent cx="5760720" cy="2354580"/>
+            <wp:effectExtent l="0" t="0" r="0" b="7620"/>
+            <wp:docPr id="43" name="Image 43"/>
+            <wp:cNvGraphicFramePr>
+              <a:graphicFrameLocks xmlns:a="http://schemas.openxmlformats.org/drawingml/2006/main" noChangeAspect="1"/>
+            </wp:cNvGraphicFramePr>
+            <a:graphic xmlns:a="http://schemas.openxmlformats.org/drawingml/2006/main">
+              <a:graphicData uri="http://schemas.openxmlformats.org/drawingml/2006/picture">
+                <pic:pic xmlns:pic="http://schemas.openxmlformats.org/drawingml/2006/picture">
+                  <pic:nvPicPr>
+                    <pic:cNvPr id="1" name=""/>
+                    <pic:cNvPicPr/>
+                  </pic:nvPicPr>
+                  <pic:blipFill>
+                    <a:blip r:embed="rId47"/>
+                    <a:stretch>
+                      <a:fillRect/>
+                    </a:stretch>
+                  </pic:blipFill>
+                  <pic:spPr>
+                    <a:xfrm>
+                      <a:off x="0" y="0"/>
+                      <a:ext cx="5760720" cy="2354580"/>
+                    </a:xfrm>
+                    <a:prstGeom prst="rect">
+                      <a:avLst/>
+                    </a:prstGeom>
+                  </pic:spPr>
+                </pic:pic>
+              </a:graphicData>
+            </a:graphic>
+          </wp:inline>
+        </w:drawing>
+      </w:r>
+    </w:p>
+    <w:p>
+      <w:pPr>
+        <w:rPr>
+          <w:b/>
+          <w:bCs/>
+          <w:lang w:val="pt-BR"/>
+        </w:rPr>
+      </w:pPr>
+      <w:r>
+        <w:rPr>
+          <w:b/>
+          <w:bCs/>
+          <w:lang w:val="pt-BR"/>
+        </w:rPr>
+        <w:lastRenderedPageBreak/>
+        <w:drawing>
+          <wp:inline distT="0" distB="0" distL="0" distR="0" wp14:anchorId="5F3FAC57" wp14:editId="720ECA48">
+            <wp:extent cx="5760720" cy="3881120"/>
+            <wp:effectExtent l="0" t="0" r="0" b="5080"/>
+            <wp:docPr id="44" name="Image 44"/>
+            <wp:cNvGraphicFramePr>
+              <a:graphicFrameLocks xmlns:a="http://schemas.openxmlformats.org/drawingml/2006/main" noChangeAspect="1"/>
+            </wp:cNvGraphicFramePr>
+            <a:graphic xmlns:a="http://schemas.openxmlformats.org/drawingml/2006/main">
+              <a:graphicData uri="http://schemas.openxmlformats.org/drawingml/2006/picture">
+                <pic:pic xmlns:pic="http://schemas.openxmlformats.org/drawingml/2006/picture">
+                  <pic:nvPicPr>
+                    <pic:cNvPr id="1" name=""/>
+                    <pic:cNvPicPr/>
+                  </pic:nvPicPr>
+                  <pic:blipFill>
+                    <a:blip r:embed="rId48"/>
+                    <a:stretch>
+                      <a:fillRect/>
+                    </a:stretch>
+                  </pic:blipFill>
+                  <pic:spPr>
+                    <a:xfrm>
+                      <a:off x="0" y="0"/>
+                      <a:ext cx="5760720" cy="3881120"/>
+                    </a:xfrm>
+                    <a:prstGeom prst="rect">
+                      <a:avLst/>
+                    </a:prstGeom>
+                  </pic:spPr>
+                </pic:pic>
+              </a:graphicData>
+            </a:graphic>
+          </wp:inline>
+        </w:drawing>
+      </w:r>
+    </w:p>
+    <w:p>
+      <w:pPr>
+        <w:rPr>
+          <w:b/>
+          <w:bCs/>
+          <w:lang w:val="pt-BR"/>
+        </w:rPr>
+      </w:pPr>
+      <w:r>
+        <w:rPr>
+          <w:b/>
+          <w:bCs/>
+          <w:lang w:val="pt-BR"/>
+        </w:rPr>
+        <w:drawing>
+          <wp:inline distT="0" distB="0" distL="0" distR="0" wp14:anchorId="438B7788" wp14:editId="106F2755">
+            <wp:extent cx="5760720" cy="1898015"/>
+            <wp:effectExtent l="0" t="0" r="0" b="6985"/>
+            <wp:docPr id="45" name="Image 45"/>
+            <wp:cNvGraphicFramePr>
+              <a:graphicFrameLocks xmlns:a="http://schemas.openxmlformats.org/drawingml/2006/main" noChangeAspect="1"/>
+            </wp:cNvGraphicFramePr>
+            <a:graphic xmlns:a="http://schemas.openxmlformats.org/drawingml/2006/main">
+              <a:graphicData uri="http://schemas.openxmlformats.org/drawingml/2006/picture">
+                <pic:pic xmlns:pic="http://schemas.openxmlformats.org/drawingml/2006/picture">
+                  <pic:nvPicPr>
+                    <pic:cNvPr id="1" name=""/>
+                    <pic:cNvPicPr/>
+                  </pic:nvPicPr>
+                  <pic:blipFill>
+                    <a:blip r:embed="rId49"/>
+                    <a:stretch>
+                      <a:fillRect/>
+                    </a:stretch>
+                  </pic:blipFill>
+                  <pic:spPr>
+                    <a:xfrm>
+                      <a:off x="0" y="0"/>
+                      <a:ext cx="5760720" cy="1898015"/>
+                    </a:xfrm>
+                    <a:prstGeom prst="rect">
+                      <a:avLst/>
+                    </a:prstGeom>
+                  </pic:spPr>
+                </pic:pic>
+              </a:graphicData>
+            </a:graphic>
+          </wp:inline>
+        </w:drawing>
+      </w:r>
+    </w:p>
+    <w:p>
+      <w:pPr>
+        <w:rPr>
+          <w:b/>
+          <w:bCs/>
+          <w:lang w:val="pt-BR"/>
+        </w:rPr>
+      </w:pPr>
+      <w:r>
+        <w:rPr>
+          <w:b/>
+          <w:bCs/>
+          <w:lang w:val="pt-BR"/>
+        </w:rPr>
+        <w:lastRenderedPageBreak/>
+        <w:drawing>
+          <wp:inline distT="0" distB="0" distL="0" distR="0" wp14:anchorId="52112F28" wp14:editId="2D28B380">
+            <wp:extent cx="5760720" cy="2917190"/>
+            <wp:effectExtent l="0" t="0" r="0" b="0"/>
+            <wp:docPr id="46" name="Image 46"/>
+            <wp:cNvGraphicFramePr>
+              <a:graphicFrameLocks xmlns:a="http://schemas.openxmlformats.org/drawingml/2006/main" noChangeAspect="1"/>
+            </wp:cNvGraphicFramePr>
+            <a:graphic xmlns:a="http://schemas.openxmlformats.org/drawingml/2006/main">
+              <a:graphicData uri="http://schemas.openxmlformats.org/drawingml/2006/picture">
+                <pic:pic xmlns:pic="http://schemas.openxmlformats.org/drawingml/2006/picture">
+                  <pic:nvPicPr>
+                    <pic:cNvPr id="1" name=""/>
+                    <pic:cNvPicPr/>
+                  </pic:nvPicPr>
+                  <pic:blipFill>
+                    <a:blip r:embed="rId50"/>
+                    <a:stretch>
+                      <a:fillRect/>
+                    </a:stretch>
+                  </pic:blipFill>
+                  <pic:spPr>
+                    <a:xfrm>
+                      <a:off x="0" y="0"/>
+                      <a:ext cx="5760720" cy="2917190"/>
+                    </a:xfrm>
+                    <a:prstGeom prst="rect">
+                      <a:avLst/>
+                    </a:prstGeom>
+                  </pic:spPr>
+                </pic:pic>
+              </a:graphicData>
+            </a:graphic>
+          </wp:inline>
+        </w:drawing>
+      </w:r>
+    </w:p>
+    <w:p>
+      <w:pPr>
+        <w:rPr>
+          <w:b/>
+          <w:bCs/>
+          <w:lang w:val="pt-BR"/>
+        </w:rPr>
+      </w:pPr>
+      <w:r>
+        <w:rPr>
+          <w:b/>
+          <w:bCs/>
+          <w:lang w:val="pt-BR"/>
+        </w:rPr>
+        <w:drawing>
+          <wp:inline distT="0" distB="0" distL="0" distR="0" wp14:anchorId="1A3C4D75" wp14:editId="533711F6">
+            <wp:extent cx="5760720" cy="2759075"/>
+            <wp:effectExtent l="0" t="0" r="0" b="3175"/>
+            <wp:docPr id="47" name="Image 47"/>
+            <wp:cNvGraphicFramePr>
+              <a:graphicFrameLocks xmlns:a="http://schemas.openxmlformats.org/drawingml/2006/main" noChangeAspect="1"/>
+            </wp:cNvGraphicFramePr>
+            <a:graphic xmlns:a="http://schemas.openxmlformats.org/drawingml/2006/main">
+              <a:graphicData uri="http://schemas.openxmlformats.org/drawingml/2006/picture">
+                <pic:pic xmlns:pic="http://schemas.openxmlformats.org/drawingml/2006/picture">
+                  <pic:nvPicPr>
+                    <pic:cNvPr id="1" name=""/>
+                    <pic:cNvPicPr/>
+                  </pic:nvPicPr>
+                  <pic:blipFill>
+                    <a:blip r:embed="rId51"/>
+                    <a:stretch>
+                      <a:fillRect/>
+                    </a:stretch>
+                  </pic:blipFill>
+                  <pic:spPr>
+                    <a:xfrm>
+                      <a:off x="0" y="0"/>
+                      <a:ext cx="5760720" cy="2759075"/>
+                    </a:xfrm>
+                    <a:prstGeom prst="rect">
+                      <a:avLst/>
+                    </a:prstGeom>
+                  </pic:spPr>
+                </pic:pic>
+              </a:graphicData>
+            </a:graphic>
+          </wp:inline>
+        </w:drawing>
+      </w:r>
+    </w:p>
+    <w:p>
+      <w:pPr>
+        <w:rPr>
+          <w:b/>
+          <w:bCs/>
+          <w:lang w:val="pt-BR"/>
+        </w:rPr>
+      </w:pPr>
+    </w:p>
+    <w:p>
+      <w:pPr>
+        <w:rPr>
+          <w:b/>
+          <w:bCs/>
+          <w:lang w:val="pt-BR"/>
+        </w:rPr>
+      </w:pPr>
+      <w:r>
+        <w:rPr>
+          <w:b/>
+          <w:bCs/>
+          <w:lang w:val="pt-BR"/>
+        </w:rPr>
+        <w:t>Capítulo 6: Gerenciamento de Processos</w:t>
+      </w:r>
+    </w:p>
+    <w:p>
+      <w:pPr>
+        <w:rPr>
+          <w:b/>
+          <w:bCs/>
+          <w:lang w:val="pt-BR"/>
+        </w:rPr>
+      </w:pPr>
+      <w:r>
+        <w:rPr>
+          <w:b/>
+          <w:bCs/>
+          <w:lang w:val="pt-BR"/>
+        </w:rPr>
+        <w:lastRenderedPageBreak/>
+        <w:drawing>
+          <wp:inline distT="0" distB="0" distL="0" distR="0" wp14:anchorId="76A60F14" wp14:editId="177DF5D9">
+            <wp:extent cx="5760720" cy="3833495"/>
+            <wp:effectExtent l="0" t="0" r="0" b="0"/>
+            <wp:docPr id="48" name="Image 48"/>
+            <wp:cNvGraphicFramePr>
+              <a:graphicFrameLocks xmlns:a="http://schemas.openxmlformats.org/drawingml/2006/main" noChangeAspect="1"/>
+            </wp:cNvGraphicFramePr>
+            <a:graphic xmlns:a="http://schemas.openxmlformats.org/drawingml/2006/main">
+              <a:graphicData uri="http://schemas.openxmlformats.org/drawingml/2006/picture">
+                <pic:pic xmlns:pic="http://schemas.openxmlformats.org/drawingml/2006/picture">
+                  <pic:nvPicPr>
+                    <pic:cNvPr id="1" name=""/>
+                    <pic:cNvPicPr/>
+                  </pic:nvPicPr>
+                  <pic:blipFill>
+                    <a:blip r:embed="rId52"/>
+                    <a:stretch>
+                      <a:fillRect/>
+                    </a:stretch>
+                  </pic:blipFill>
+                  <pic:spPr>
+                    <a:xfrm>
+                      <a:off x="0" y="0"/>
+                      <a:ext cx="5760720" cy="3833495"/>
+                    </a:xfrm>
+                    <a:prstGeom prst="rect">
+                      <a:avLst/>
+                    </a:prstGeom>
+                  </pic:spPr>
+                </pic:pic>
+              </a:graphicData>
+            </a:graphic>
+          </wp:inline>
+        </w:drawing>
+      </w:r>
+    </w:p>
+    <w:p>
+      <w:pPr>
+        <w:rPr>
+          <w:b/>
+          <w:bCs/>
+          <w:lang w:val="pt-BR"/>
+        </w:rPr>
+      </w:pPr>
+      <w:r>
+        <w:rPr>
+          <w:b/>
+          <w:bCs/>
+          <w:lang w:val="pt-BR"/>
+        </w:rPr>
+        <w:drawing>
+          <wp:inline distT="0" distB="0" distL="0" distR="0" wp14:anchorId="336581B8" wp14:editId="77605A48">
+            <wp:extent cx="5760720" cy="1614170"/>
+            <wp:effectExtent l="0" t="0" r="0" b="5080"/>
+            <wp:docPr id="49" name="Image 49"/>
+            <wp:cNvGraphicFramePr>
+              <a:graphicFrameLocks xmlns:a="http://schemas.openxmlformats.org/drawingml/2006/main" noChangeAspect="1"/>
+            </wp:cNvGraphicFramePr>
+            <a:graphic xmlns:a="http://schemas.openxmlformats.org/drawingml/2006/main">
+              <a:graphicData uri="http://schemas.openxmlformats.org/drawingml/2006/picture">
+                <pic:pic xmlns:pic="http://schemas.openxmlformats.org/drawingml/2006/picture">
+                  <pic:nvPicPr>
+                    <pic:cNvPr id="1" name=""/>
+                    <pic:cNvPicPr/>
+                  </pic:nvPicPr>
+                  <pic:blipFill>
+                    <a:blip r:embed="rId53"/>
+                    <a:stretch>
+                      <a:fillRect/>
+                    </a:stretch>
+                  </pic:blipFill>
+                  <pic:spPr>
+                    <a:xfrm>
+                      <a:off x="0" y="0"/>
+                      <a:ext cx="5760720" cy="1614170"/>
+                    </a:xfrm>
+                    <a:prstGeom prst="rect">
+                      <a:avLst/>
+                    </a:prstGeom>
+                  </pic:spPr>
+                </pic:pic>
+              </a:graphicData>
+            </a:graphic>
+          </wp:inline>
+        </w:drawing>
+      </w:r>
+    </w:p>
+    <w:p>
+      <w:pPr>
+        <w:rPr>
+          <w:b/>
+          <w:bCs/>
+          <w:lang w:val="pt-BR"/>
+        </w:rPr>
+      </w:pPr>
+      <w:r>
+        <w:rPr>
+          <w:b/>
+          <w:bCs/>
+          <w:lang w:val="pt-BR"/>
+        </w:rPr>
+        <w:lastRenderedPageBreak/>
+        <w:t>pstree:</w:t>
+      </w:r>
+      <w:r>
+        <w:rPr>
+          <w:b/>
+          <w:bCs/>
+          <w:lang w:val="pt-BR"/>
+        </w:rPr>
+        <w:br/>
+      </w:r>
+      <w:r>
+        <w:rPr>
+          <w:b/>
+          <w:bCs/>
+          <w:lang w:val="pt-BR"/>
+        </w:rPr>
+        <w:drawing>
+          <wp:inline distT="0" distB="0" distL="0" distR="0" wp14:anchorId="66252660" wp14:editId="61D041A3">
+            <wp:extent cx="5760720" cy="4853940"/>
+            <wp:effectExtent l="0" t="0" r="0" b="3810"/>
+            <wp:docPr id="50" name="Image 50"/>
+            <wp:cNvGraphicFramePr>
+              <a:graphicFrameLocks xmlns:a="http://schemas.openxmlformats.org/drawingml/2006/main" noChangeAspect="1"/>
+            </wp:cNvGraphicFramePr>
+            <a:graphic xmlns:a="http://schemas.openxmlformats.org/drawingml/2006/main">
+              <a:graphicData uri="http://schemas.openxmlformats.org/drawingml/2006/picture">
+                <pic:pic xmlns:pic="http://schemas.openxmlformats.org/drawingml/2006/picture">
+                  <pic:nvPicPr>
+                    <pic:cNvPr id="1" name=""/>
+                    <pic:cNvPicPr/>
+                  </pic:nvPicPr>
+                  <pic:blipFill>
+                    <a:blip r:embed="rId54"/>
+                    <a:stretch>
+                      <a:fillRect/>
+                    </a:stretch>
+                  </pic:blipFill>
+                  <pic:spPr>
+                    <a:xfrm>
+                      <a:off x="0" y="0"/>
+                      <a:ext cx="5760720" cy="4853940"/>
+                    </a:xfrm>
+                    <a:prstGeom prst="rect">
+                      <a:avLst/>
+                    </a:prstGeom>
+                  </pic:spPr>
+                </pic:pic>
+              </a:graphicData>
+            </a:graphic>
+          </wp:inline>
+        </w:drawing>
+      </w:r>
+    </w:p>
+    <w:p>
+      <w:pPr>
+        <w:rPr>
+          <w:b/>
+          <w:bCs/>
+          <w:lang w:val="pt-BR"/>
+        </w:rPr>
+      </w:pPr>
+      <w:r>
+        <w:rPr>
+          <w:b/>
+          <w:bCs/>
+          <w:lang w:val="pt-BR"/>
+        </w:rPr>
+        <w:t>top -d 1:</w:t>
+      </w:r>
+      <w:r>
+        <w:rPr>
+          <w:b/>
+          <w:bCs/>
+          <w:lang w:val="pt-BR"/>
+        </w:rPr>
+        <w:t xml:space="preserve"> </w:t>
+      </w:r>
+      <w:r>
+        <w:rPr>
+          <w:b/>
+          <w:bCs/>
+          <w:lang w:val="pt-BR"/>
+        </w:rPr>
+        <w:drawing>
+          <wp:inline distT="0" distB="0" distL="0" distR="0" wp14:anchorId="60B9337C" wp14:editId="32DB8E1E">
+            <wp:extent cx="5457825" cy="3452050"/>
+            <wp:effectExtent l="0" t="0" r="0" b="0"/>
+            <wp:docPr id="51" name="Image 51"/>
+            <wp:cNvGraphicFramePr>
+              <a:graphicFrameLocks xmlns:a="http://schemas.openxmlformats.org/drawingml/2006/main" noChangeAspect="1"/>
+            </wp:cNvGraphicFramePr>
+            <a:graphic xmlns:a="http://schemas.openxmlformats.org/drawingml/2006/main">
+              <a:graphicData uri="http://schemas.openxmlformats.org/drawingml/2006/picture">
+                <pic:pic xmlns:pic="http://schemas.openxmlformats.org/drawingml/2006/picture">
+                  <pic:nvPicPr>
+                    <pic:cNvPr id="1" name=""/>
+                    <pic:cNvPicPr/>
+                  </pic:nvPicPr>
+                  <pic:blipFill>
+                    <a:blip r:embed="rId55"/>
+                    <a:stretch>
+                      <a:fillRect/>
+                    </a:stretch>
+                  </pic:blipFill>
+                  <pic:spPr>
+                    <a:xfrm>
+                      <a:off x="0" y="0"/>
+                      <a:ext cx="5462719" cy="3455145"/>
+                    </a:xfrm>
+                    <a:prstGeom prst="rect">
+                      <a:avLst/>
+                    </a:prstGeom>
+                  </pic:spPr>
+                </pic:pic>
+              </a:graphicData>
+            </a:graphic>
+          </wp:inline>
+        </w:drawing>
+      </w:r>
+    </w:p>
+    <w:p>
+      <w:pPr>
+        <w:rPr>
+          <w:b/>
+          <w:bCs/>
+          <w:lang w:val="pt-BR"/>
+        </w:rPr>
+      </w:pPr>
+      <w:r>
+        <w:rPr>
+          <w:b/>
+          <w:bCs/>
+          <w:lang w:val="pt-BR"/>
+        </w:rPr>
+        <w:lastRenderedPageBreak/>
+        <w:t>top -S:</w:t>
+      </w:r>
+    </w:p>
+    <w:p>
+      <w:pPr>
+        <w:rPr>
+          <w:b/>
+          <w:bCs/>
+          <w:lang w:val="pt-BR"/>
+        </w:rPr>
+      </w:pPr>
+      <w:r>
+        <w:rPr>
+          <w:b/>
+          <w:bCs/>
+          <w:lang w:val="pt-BR"/>
+        </w:rPr>
+        <w:drawing>
+          <wp:inline distT="0" distB="0" distL="0" distR="0" wp14:anchorId="50232D76" wp14:editId="0A1C1A55">
+            <wp:extent cx="5760720" cy="4263390"/>
+            <wp:effectExtent l="0" t="0" r="0" b="3810"/>
+            <wp:docPr id="52" name="Image 52"/>
+            <wp:cNvGraphicFramePr>
+              <a:graphicFrameLocks xmlns:a="http://schemas.openxmlformats.org/drawingml/2006/main" noChangeAspect="1"/>
+            </wp:cNvGraphicFramePr>
+            <a:graphic xmlns:a="http://schemas.openxmlformats.org/drawingml/2006/main">
+              <a:graphicData uri="http://schemas.openxmlformats.org/drawingml/2006/picture">
+                <pic:pic xmlns:pic="http://schemas.openxmlformats.org/drawingml/2006/picture">
+                  <pic:nvPicPr>
+                    <pic:cNvPr id="1" name=""/>
+                    <pic:cNvPicPr/>
+                  </pic:nvPicPr>
+                  <pic:blipFill>
+                    <a:blip r:embed="rId56"/>
+                    <a:stretch>
+                      <a:fillRect/>
+                    </a:stretch>
+                  </pic:blipFill>
+                  <pic:spPr>
+                    <a:xfrm>
+                      <a:off x="0" y="0"/>
+                      <a:ext cx="5760720" cy="4263390"/>
+                    </a:xfrm>
+                    <a:prstGeom prst="rect">
+                      <a:avLst/>
+                    </a:prstGeom>
+                  </pic:spPr>
+                </pic:pic>
+              </a:graphicData>
+            </a:graphic>
+          </wp:inline>
+        </w:drawing>
+      </w:r>
+    </w:p>
+    <w:p>
+      <w:pPr>
+        <w:rPr>
+          <w:b/>
+          <w:bCs/>
+          <w:lang w:val="pt-BR"/>
+        </w:rPr>
+      </w:pPr>
+      <w:r>
+        <w:rPr>
+          <w:b/>
+          <w:bCs/>
+          <w:lang w:val="pt-BR"/>
+        </w:rPr>
+        <w:drawing>
+          <wp:inline distT="0" distB="0" distL="0" distR="0" wp14:anchorId="367F16DB" wp14:editId="0354666A">
+            <wp:extent cx="5760720" cy="3113405"/>
+            <wp:effectExtent l="0" t="0" r="0" b="0"/>
+            <wp:docPr id="53" name="Image 53"/>
+            <wp:cNvGraphicFramePr>
+              <a:graphicFrameLocks xmlns:a="http://schemas.openxmlformats.org/drawingml/2006/main" noChangeAspect="1"/>
+            </wp:cNvGraphicFramePr>
+            <a:graphic xmlns:a="http://schemas.openxmlformats.org/drawingml/2006/main">
+              <a:graphicData uri="http://schemas.openxmlformats.org/drawingml/2006/picture">
+                <pic:pic xmlns:pic="http://schemas.openxmlformats.org/drawingml/2006/picture">
+                  <pic:nvPicPr>
+                    <pic:cNvPr id="1" name=""/>
+                    <pic:cNvPicPr/>
+                  </pic:nvPicPr>
+                  <pic:blipFill>
+                    <a:blip r:embed="rId57"/>
+                    <a:stretch>
+                      <a:fillRect/>
+                    </a:stretch>
+                  </pic:blipFill>
+                  <pic:spPr>
+                    <a:xfrm>
+                      <a:off x="0" y="0"/>
+                      <a:ext cx="5760720" cy="3113405"/>
+                    </a:xfrm>
+                    <a:prstGeom prst="rect">
+                      <a:avLst/>
+                    </a:prstGeom>
+                  </pic:spPr>
+                </pic:pic>
+              </a:graphicData>
+            </a:graphic>
+          </wp:inline>
+        </w:drawing>
+      </w:r>
+    </w:p>
+    <w:p>
+      <w:pPr>
+        <w:rPr>
+          <w:b/>
+          <w:bCs/>
+          <w:lang w:val="pt-BR"/>
+        </w:rPr>
+      </w:pPr>
+      <w:r>
+        <w:rPr>
+          <w:b/>
+          <w:bCs/>
+          <w:lang w:val="pt-BR"/>
+        </w:rPr>
+        <w:lastRenderedPageBreak/>
+        <w:drawing>
+          <wp:inline distT="0" distB="0" distL="0" distR="0" wp14:anchorId="016F93C1" wp14:editId="0BACA1B7">
+            <wp:extent cx="5760720" cy="1083310"/>
+            <wp:effectExtent l="0" t="0" r="0" b="2540"/>
+            <wp:docPr id="54" name="Image 54"/>
+            <wp:cNvGraphicFramePr>
+              <a:graphicFrameLocks xmlns:a="http://schemas.openxmlformats.org/drawingml/2006/main" noChangeAspect="1"/>
+            </wp:cNvGraphicFramePr>
+            <a:graphic xmlns:a="http://schemas.openxmlformats.org/drawingml/2006/main">
+              <a:graphicData uri="http://schemas.openxmlformats.org/drawingml/2006/picture">
+                <pic:pic xmlns:pic="http://schemas.openxmlformats.org/drawingml/2006/picture">
+                  <pic:nvPicPr>
+                    <pic:cNvPr id="1" name=""/>
+                    <pic:cNvPicPr/>
+                  </pic:nvPicPr>
+                  <pic:blipFill>
+                    <a:blip r:embed="rId58"/>
+                    <a:stretch>
+                      <a:fillRect/>
+                    </a:stretch>
+                  </pic:blipFill>
+                  <pic:spPr>
+                    <a:xfrm>
+                      <a:off x="0" y="0"/>
+                      <a:ext cx="5760720" cy="1083310"/>
+                    </a:xfrm>
+                    <a:prstGeom prst="rect">
+                      <a:avLst/>
+                    </a:prstGeom>
+                  </pic:spPr>
+                </pic:pic>
+              </a:graphicData>
+            </a:graphic>
+          </wp:inline>
+        </w:drawing>
+      </w:r>
+    </w:p>
+    <w:p>
+      <w:pPr>
+        <w:rPr>
+          <w:b/>
+          <w:bCs/>
+          <w:lang w:val="pt-BR"/>
+        </w:rPr>
+      </w:pPr>
+      <w:r>
+        <w:rPr>
+          <w:b/>
+          <w:bCs/>
+          <w:lang w:val="pt-BR"/>
+        </w:rPr>
+        <w:drawing>
+          <wp:inline distT="0" distB="0" distL="0" distR="0" wp14:anchorId="47E9C726" wp14:editId="6EC59DC7">
+            <wp:extent cx="5760720" cy="1463040"/>
+            <wp:effectExtent l="0" t="0" r="0" b="3810"/>
+            <wp:docPr id="56" name="Image 56"/>
+            <wp:cNvGraphicFramePr>
+              <a:graphicFrameLocks xmlns:a="http://schemas.openxmlformats.org/drawingml/2006/main" noChangeAspect="1"/>
+            </wp:cNvGraphicFramePr>
+            <a:graphic xmlns:a="http://schemas.openxmlformats.org/drawingml/2006/main">
+              <a:graphicData uri="http://schemas.openxmlformats.org/drawingml/2006/picture">
+                <pic:pic xmlns:pic="http://schemas.openxmlformats.org/drawingml/2006/picture">
+                  <pic:nvPicPr>
+                    <pic:cNvPr id="1" name=""/>
+                    <pic:cNvPicPr/>
+                  </pic:nvPicPr>
+                  <pic:blipFill>
+                    <a:blip r:embed="rId59"/>
+                    <a:stretch>
+                      <a:fillRect/>
+                    </a:stretch>
+                  </pic:blipFill>
+                  <pic:spPr>
+                    <a:xfrm>
+                      <a:off x="0" y="0"/>
+                      <a:ext cx="5760720" cy="1463040"/>
+                    </a:xfrm>
+                    <a:prstGeom prst="rect">
+                      <a:avLst/>
+                    </a:prstGeom>
+                  </pic:spPr>
+                </pic:pic>
+              </a:graphicData>
+            </a:graphic>
+          </wp:inline>
+        </w:drawing>
+      </w:r>
+    </w:p>
+    <w:p>
+      <w:pPr>
+        <w:rPr>
+          <w:b/>
+          <w:bCs/>
+          <w:lang w:val="pt-BR"/>
+        </w:rPr>
+      </w:pPr>
+      <w:r>
+        <w:rPr>
+          <w:b/>
+          <w:bCs/>
+          <w:lang w:val="pt-BR"/>
+        </w:rPr>
+        <w:drawing>
+          <wp:inline distT="0" distB="0" distL="0" distR="0" wp14:anchorId="745B87F2" wp14:editId="5237D54C">
+            <wp:extent cx="5760720" cy="2007235"/>
+            <wp:effectExtent l="0" t="0" r="0" b="0"/>
+            <wp:docPr id="57" name="Image 57"/>
+            <wp:cNvGraphicFramePr>
+              <a:graphicFrameLocks xmlns:a="http://schemas.openxmlformats.org/drawingml/2006/main" noChangeAspect="1"/>
+            </wp:cNvGraphicFramePr>
+            <a:graphic xmlns:a="http://schemas.openxmlformats.org/drawingml/2006/main">
+              <a:graphicData uri="http://schemas.openxmlformats.org/drawingml/2006/picture">
+                <pic:pic xmlns:pic="http://schemas.openxmlformats.org/drawingml/2006/picture">
+                  <pic:nvPicPr>
+                    <pic:cNvPr id="1" name=""/>
+                    <pic:cNvPicPr/>
+                  </pic:nvPicPr>
+                  <pic:blipFill>
+                    <a:blip r:embed="rId60"/>
+                    <a:stretch>
+                      <a:fillRect/>
+                    </a:stretch>
+                  </pic:blipFill>
+                  <pic:spPr>
+                    <a:xfrm>
+                      <a:off x="0" y="0"/>
+                      <a:ext cx="5760720" cy="2007235"/>
+                    </a:xfrm>
+                    <a:prstGeom prst="rect">
+                      <a:avLst/>
+                    </a:prstGeom>
+                  </pic:spPr>
+                </pic:pic>
+              </a:graphicData>
+            </a:graphic>
+          </wp:inline>
+        </w:drawing>
+      </w:r>
+    </w:p>
+    <w:p>
+      <w:pPr>
+        <w:rPr>
+          <w:b/>
+          <w:bCs/>
+          <w:lang w:val="pt-BR"/>
+        </w:rPr>
+      </w:pPr>
+      <w:r>
+        <w:rPr>
+          <w:b/>
+          <w:bCs/>
+          <w:lang w:val="pt-BR"/>
+        </w:rPr>
+        <w:drawing>
+          <wp:inline distT="0" distB="0" distL="0" distR="0" wp14:anchorId="4608F1F3" wp14:editId="69FBB29F">
+            <wp:extent cx="5760720" cy="3700145"/>
+            <wp:effectExtent l="0" t="0" r="0" b="0"/>
+            <wp:docPr id="58" name="Image 58"/>
+            <wp:cNvGraphicFramePr>
+              <a:graphicFrameLocks xmlns:a="http://schemas.openxmlformats.org/drawingml/2006/main" noChangeAspect="1"/>
+            </wp:cNvGraphicFramePr>
+            <a:graphic xmlns:a="http://schemas.openxmlformats.org/drawingml/2006/main">
+              <a:graphicData uri="http://schemas.openxmlformats.org/drawingml/2006/picture">
+                <pic:pic xmlns:pic="http://schemas.openxmlformats.org/drawingml/2006/picture">
+                  <pic:nvPicPr>
+                    <pic:cNvPr id="1" name=""/>
+                    <pic:cNvPicPr/>
+                  </pic:nvPicPr>
+                  <pic:blipFill>
+                    <a:blip r:embed="rId61"/>
+                    <a:stretch>
+                      <a:fillRect/>
+                    </a:stretch>
+                  </pic:blipFill>
+                  <pic:spPr>
+                    <a:xfrm>
+                      <a:off x="0" y="0"/>
+                      <a:ext cx="5760720" cy="3700145"/>
+                    </a:xfrm>
+                    <a:prstGeom prst="rect">
+                      <a:avLst/>
+                    </a:prstGeom>
+                  </pic:spPr>
+                </pic:pic>
+              </a:graphicData>
+            </a:graphic>
+          </wp:inline>
+        </w:drawing>
+      </w:r>
+    </w:p>
+    <w:p>
+      <w:pPr>
+        <w:rPr>
+          <w:b/>
+          <w:bCs/>
+          <w:lang w:val="pt-BR"/>
+        </w:rPr>
+      </w:pPr>
+      <w:r>
+        <w:rPr>
+          <w:b/>
+          <w:bCs/>
+          <w:lang w:val="pt-BR"/>
+        </w:rPr>
+        <w:lastRenderedPageBreak/>
+        <w:drawing>
+          <wp:inline distT="0" distB="0" distL="0" distR="0" wp14:anchorId="1B32E064" wp14:editId="09D70C36">
+            <wp:extent cx="5668166" cy="2600688"/>
+            <wp:effectExtent l="0" t="0" r="8890" b="9525"/>
+            <wp:docPr id="59" name="Image 59"/>
+            <wp:cNvGraphicFramePr>
+              <a:graphicFrameLocks xmlns:a="http://schemas.openxmlformats.org/drawingml/2006/main" noChangeAspect="1"/>
+            </wp:cNvGraphicFramePr>
+            <a:graphic xmlns:a="http://schemas.openxmlformats.org/drawingml/2006/main">
+              <a:graphicData uri="http://schemas.openxmlformats.org/drawingml/2006/picture">
+                <pic:pic xmlns:pic="http://schemas.openxmlformats.org/drawingml/2006/picture">
+                  <pic:nvPicPr>
+                    <pic:cNvPr id="1" name=""/>
+                    <pic:cNvPicPr/>
+                  </pic:nvPicPr>
+                  <pic:blipFill>
+                    <a:blip r:embed="rId62"/>
+                    <a:stretch>
+                      <a:fillRect/>
+                    </a:stretch>
+                  </pic:blipFill>
+                  <pic:spPr>
+                    <a:xfrm>
+                      <a:off x="0" y="0"/>
+                      <a:ext cx="5668166" cy="2600688"/>
+                    </a:xfrm>
+                    <a:prstGeom prst="rect">
+                      <a:avLst/>
+                    </a:prstGeom>
+                  </pic:spPr>
+                </pic:pic>
+              </a:graphicData>
+            </a:graphic>
+          </wp:inline>
+        </w:drawing>
+      </w:r>
+    </w:p>
+    <w:p>
+      <w:pPr>
+        <w:rPr>
+          <w:b/>
+          <w:bCs/>
+          <w:lang w:val="pt-BR"/>
+        </w:rPr>
+      </w:pPr>
+    </w:p>
+    <w:p>
+      <w:pPr>
+        <w:rPr>
+          <w:b/>
+          <w:bCs/>
+          <w:lang w:val="pt-BR"/>
+        </w:rPr>
+      </w:pPr>
+      <w:r>
+        <w:rPr>
+          <w:b/>
+          <w:bCs/>
+          <w:lang w:val="pt-BR"/>
+        </w:rPr>
+        <w:t>Capítulo 7: Permissão e Propriedade</w:t>
+      </w:r>
+    </w:p>
+    <w:p>
+      <w:pPr>
+        <w:rPr>
+          <w:b/>
+          <w:bCs/>
+          <w:lang w:val="pt-BR"/>
+        </w:rPr>
+      </w:pPr>
+      <w:r>
+        <w:rPr>
+          <w:b/>
+          <w:bCs/>
+          <w:lang w:val="pt-BR"/>
+        </w:rPr>
+        <w:drawing>
+          <wp:inline distT="0" distB="0" distL="0" distR="0" wp14:anchorId="12FDDA0A" wp14:editId="3616332D">
+            <wp:extent cx="5760720" cy="5248275"/>
+            <wp:effectExtent l="0" t="0" r="0" b="9525"/>
+            <wp:docPr id="60" name="Image 60"/>
+            <wp:cNvGraphicFramePr>
+              <a:graphicFrameLocks xmlns:a="http://schemas.openxmlformats.org/drawingml/2006/main" noChangeAspect="1"/>
+            </wp:cNvGraphicFramePr>
+            <a:graphic xmlns:a="http://schemas.openxmlformats.org/drawingml/2006/main">
+              <a:graphicData uri="http://schemas.openxmlformats.org/drawingml/2006/picture">
+                <pic:pic xmlns:pic="http://schemas.openxmlformats.org/drawingml/2006/picture">
+                  <pic:nvPicPr>
+                    <pic:cNvPr id="1" name=""/>
+                    <pic:cNvPicPr/>
+                  </pic:nvPicPr>
+                  <pic:blipFill>
+                    <a:blip r:embed="rId63"/>
+                    <a:stretch>
+                      <a:fillRect/>
+                    </a:stretch>
+                  </pic:blipFill>
+                  <pic:spPr>
+                    <a:xfrm>
+                      <a:off x="0" y="0"/>
+                      <a:ext cx="5760720" cy="5248275"/>
+                    </a:xfrm>
+                    <a:prstGeom prst="rect">
+                      <a:avLst/>
+                    </a:prstGeom>
+                  </pic:spPr>
+                </pic:pic>
+              </a:graphicData>
+            </a:graphic>
+          </wp:inline>
+        </w:drawing>
+      </w:r>
+    </w:p>
+    <w:p>
+      <w:pPr>
+        <w:rPr>
+          <w:b/>
+          <w:bCs/>
+          <w:lang w:val="pt-BR"/>
+        </w:rPr>
+      </w:pPr>
+    </w:p>
+    <w:p>
+      <w:pPr>
+        <w:rPr>
+          <w:b/>
+          <w:bCs/>
+          <w:lang w:val="pt-BR"/>
+        </w:rPr>
+      </w:pPr>
+      <w:r>
+        <w:rPr>
+          <w:b/>
+          <w:bCs/>
+          <w:lang w:val="pt-BR"/>
+        </w:rPr>
+        <w:lastRenderedPageBreak/>
+        <w:t>Capítulo 8: Gerenciando Usuários</w:t>
+      </w:r>
+    </w:p>
+    <w:p>
+      <w:pPr>
+        <w:rPr>
+          <w:b/>
+          <w:bCs/>
+          <w:lang w:val="pt-BR"/>
+        </w:rPr>
+      </w:pPr>
+      <w:r>
+        <w:rPr>
+          <w:b/>
+          <w:bCs/>
+          <w:lang w:val="pt-BR"/>
+        </w:rPr>
+        <w:drawing>
+          <wp:inline distT="0" distB="0" distL="0" distR="0" wp14:anchorId="4D00F377" wp14:editId="03ED1FD7">
+            <wp:extent cx="5760720" cy="4502150"/>
+            <wp:effectExtent l="0" t="0" r="0" b="0"/>
+            <wp:docPr id="61" name="Image 61"/>
+            <wp:cNvGraphicFramePr>
+              <a:graphicFrameLocks xmlns:a="http://schemas.openxmlformats.org/drawingml/2006/main" noChangeAspect="1"/>
+            </wp:cNvGraphicFramePr>
+            <a:graphic xmlns:a="http://schemas.openxmlformats.org/drawingml/2006/main">
+              <a:graphicData uri="http://schemas.openxmlformats.org/drawingml/2006/picture">
+                <pic:pic xmlns:pic="http://schemas.openxmlformats.org/drawingml/2006/picture">
+                  <pic:nvPicPr>
+                    <pic:cNvPr id="1" name=""/>
+                    <pic:cNvPicPr/>
+                  </pic:nvPicPr>
+                  <pic:blipFill>
+                    <a:blip r:embed="rId64"/>
+                    <a:stretch>
+                      <a:fillRect/>
+                    </a:stretch>
+                  </pic:blipFill>
+                  <pic:spPr>
+                    <a:xfrm>
+                      <a:off x="0" y="0"/>
+                      <a:ext cx="5760720" cy="4502150"/>
+                    </a:xfrm>
+                    <a:prstGeom prst="rect">
+                      <a:avLst/>
+                    </a:prstGeom>
+                  </pic:spPr>
+                </pic:pic>
+              </a:graphicData>
+            </a:graphic>
+          </wp:inline>
+        </w:drawing>
+      </w:r>
+    </w:p>
+    <w:p>
+      <w:pPr>
+        <w:rPr>
+          <w:b/>
+          <w:bCs/>
+          <w:lang w:val="pt-BR"/>
+        </w:rPr>
+      </w:pPr>
+      <w:r>
+        <w:rPr>
+          <w:b/>
+          <w:bCs/>
+          <w:lang w:val="pt-BR"/>
+        </w:rPr>
+        <w:lastRenderedPageBreak/>
+        <w:drawing>
+          <wp:inline distT="0" distB="0" distL="0" distR="0" wp14:anchorId="1358DC66" wp14:editId="05483A18">
+            <wp:extent cx="5760720" cy="5515610"/>
+            <wp:effectExtent l="0" t="0" r="0" b="8890"/>
+            <wp:docPr id="62" name="Image 62"/>
+            <wp:cNvGraphicFramePr>
+              <a:graphicFrameLocks xmlns:a="http://schemas.openxmlformats.org/drawingml/2006/main" noChangeAspect="1"/>
+            </wp:cNvGraphicFramePr>
+            <a:graphic xmlns:a="http://schemas.openxmlformats.org/drawingml/2006/main">
+              <a:graphicData uri="http://schemas.openxmlformats.org/drawingml/2006/picture">
+                <pic:pic xmlns:pic="http://schemas.openxmlformats.org/drawingml/2006/picture">
+                  <pic:nvPicPr>
+                    <pic:cNvPr id="1" name=""/>
+                    <pic:cNvPicPr/>
+                  </pic:nvPicPr>
+                  <pic:blipFill>
+                    <a:blip r:embed="rId65"/>
+                    <a:stretch>
+                      <a:fillRect/>
+                    </a:stretch>
+                  </pic:blipFill>
+                  <pic:spPr>
+                    <a:xfrm>
+                      <a:off x="0" y="0"/>
+                      <a:ext cx="5760720" cy="5515610"/>
+                    </a:xfrm>
+                    <a:prstGeom prst="rect">
+                      <a:avLst/>
+                    </a:prstGeom>
+                  </pic:spPr>
+                </pic:pic>
+              </a:graphicData>
+            </a:graphic>
+          </wp:inline>
+        </w:drawing>
+      </w:r>
+    </w:p>
+    <w:p>
+      <w:pPr>
+        <w:rPr>
+          <w:b/>
+          <w:bCs/>
+          <w:lang w:val="pt-BR"/>
+        </w:rPr>
+      </w:pPr>
+      <w:r>
+        <w:rPr>
+          <w:b/>
+          <w:bCs/>
+          <w:lang w:val="pt-BR"/>
+        </w:rPr>
+        <w:drawing>
+          <wp:inline distT="0" distB="0" distL="0" distR="0" wp14:anchorId="7C120798" wp14:editId="48E80989">
+            <wp:extent cx="5760720" cy="1252220"/>
+            <wp:effectExtent l="0" t="0" r="0" b="5080"/>
+            <wp:docPr id="63" name="Image 63"/>
+            <wp:cNvGraphicFramePr>
+              <a:graphicFrameLocks xmlns:a="http://schemas.openxmlformats.org/drawingml/2006/main" noChangeAspect="1"/>
+            </wp:cNvGraphicFramePr>
+            <a:graphic xmlns:a="http://schemas.openxmlformats.org/drawingml/2006/main">
+              <a:graphicData uri="http://schemas.openxmlformats.org/drawingml/2006/picture">
+                <pic:pic xmlns:pic="http://schemas.openxmlformats.org/drawingml/2006/picture">
+                  <pic:nvPicPr>
+                    <pic:cNvPr id="1" name=""/>
+                    <pic:cNvPicPr/>
+                  </pic:nvPicPr>
+                  <pic:blipFill>
+                    <a:blip r:embed="rId66"/>
+                    <a:stretch>
+                      <a:fillRect/>
+                    </a:stretch>
+                  </pic:blipFill>
+                  <pic:spPr>
+                    <a:xfrm>
+                      <a:off x="0" y="0"/>
+                      <a:ext cx="5760720" cy="1252220"/>
+                    </a:xfrm>
+                    <a:prstGeom prst="rect">
+                      <a:avLst/>
+                    </a:prstGeom>
+                  </pic:spPr>
+                </pic:pic>
+              </a:graphicData>
+            </a:graphic>
+          </wp:inline>
+        </w:drawing>
+      </w:r>
+    </w:p>
+    <w:p>
+      <w:pPr>
+        <w:rPr>
+          <w:b/>
+          <w:bCs/>
+          <w:lang w:val="pt-BR"/>
+        </w:rPr>
+      </w:pPr>
+    </w:p>
+    <w:p>
+      <w:pPr>
+        <w:rPr>
+          <w:b/>
+          <w:bCs/>
+          <w:lang w:val="pt-BR"/>
+        </w:rPr>
+      </w:pPr>
+      <w:r>
+        <w:rPr>
+          <w:b/>
+          <w:bCs/>
+          <w:lang w:val="pt-BR"/>
+        </w:rPr>
+        <w:t>Capítulo 9: Comandos para Redes de Computadores</w:t>
+      </w:r>
+    </w:p>
+    <w:p>
+      <w:pPr>
+        <w:rPr>
+          <w:b/>
+          <w:bCs/>
+          <w:lang w:val="pt-BR"/>
+        </w:rPr>
+      </w:pPr>
+    </w:p>
+    <w:p>
+      <w:pPr>
+        <w:rPr>
+          <w:b/>
+          <w:bCs/>
+          <w:lang w:val="pt-BR"/>
+        </w:rPr>
+      </w:pPr>
+      <w:r>
+        <w:rPr>
+          <w:b/>
+          <w:bCs/>
+          <w:lang w:val="pt-BR"/>
+        </w:rPr>
+        <w:lastRenderedPageBreak/>
+        <w:drawing>
+          <wp:inline distT="0" distB="0" distL="0" distR="0" wp14:anchorId="44583F30" wp14:editId="2BB6988E">
+            <wp:extent cx="5760720" cy="2165350"/>
+            <wp:effectExtent l="0" t="0" r="0" b="6350"/>
+            <wp:docPr id="64" name="Image 64"/>
+            <wp:cNvGraphicFramePr>
+              <a:graphicFrameLocks xmlns:a="http://schemas.openxmlformats.org/drawingml/2006/main" noChangeAspect="1"/>
+            </wp:cNvGraphicFramePr>
+            <a:graphic xmlns:a="http://schemas.openxmlformats.org/drawingml/2006/main">
+              <a:graphicData uri="http://schemas.openxmlformats.org/drawingml/2006/picture">
+                <pic:pic xmlns:pic="http://schemas.openxmlformats.org/drawingml/2006/picture">
+                  <pic:nvPicPr>
+                    <pic:cNvPr id="1" name=""/>
+                    <pic:cNvPicPr/>
+                  </pic:nvPicPr>
+                  <pic:blipFill>
+                    <a:blip r:embed="rId67"/>
+                    <a:stretch>
+                      <a:fillRect/>
+                    </a:stretch>
+                  </pic:blipFill>
+                  <pic:spPr>
+                    <a:xfrm>
+                      <a:off x="0" y="0"/>
+                      <a:ext cx="5760720" cy="2165350"/>
+                    </a:xfrm>
+                    <a:prstGeom prst="rect">
+                      <a:avLst/>
+                    </a:prstGeom>
+                  </pic:spPr>
+                </pic:pic>
+              </a:graphicData>
+            </a:graphic>
+          </wp:inline>
+        </w:drawing>
+      </w:r>
+    </w:p>
+    <w:p>
+      <w:pPr>
+        <w:rPr>
+          <w:b/>
+          <w:bCs/>
+          <w:lang w:val="pt-BR"/>
+        </w:rPr>
+      </w:pPr>
+      <w:r>
+        <w:rPr>
+          <w:b/>
+          <w:bCs/>
+          <w:lang w:val="pt-BR"/>
+        </w:rPr>
+        <w:drawing>
+          <wp:inline distT="0" distB="0" distL="0" distR="0" wp14:anchorId="23F184E9" wp14:editId="17E048A0">
+            <wp:extent cx="5760720" cy="2055495"/>
+            <wp:effectExtent l="0" t="0" r="0" b="1905"/>
+            <wp:docPr id="65" name="Image 65"/>
+            <wp:cNvGraphicFramePr>
+              <a:graphicFrameLocks xmlns:a="http://schemas.openxmlformats.org/drawingml/2006/main" noChangeAspect="1"/>
+            </wp:cNvGraphicFramePr>
+            <a:graphic xmlns:a="http://schemas.openxmlformats.org/drawingml/2006/main">
+              <a:graphicData uri="http://schemas.openxmlformats.org/drawingml/2006/picture">
+                <pic:pic xmlns:pic="http://schemas.openxmlformats.org/drawingml/2006/picture">
+                  <pic:nvPicPr>
+                    <pic:cNvPr id="1" name=""/>
+                    <pic:cNvPicPr/>
+                  </pic:nvPicPr>
+                  <pic:blipFill>
+                    <a:blip r:embed="rId68"/>
+                    <a:stretch>
+                      <a:fillRect/>
+                    </a:stretch>
+                  </pic:blipFill>
+                  <pic:spPr>
+                    <a:xfrm>
+                      <a:off x="0" y="0"/>
+                      <a:ext cx="5760720" cy="2055495"/>
+                    </a:xfrm>
+                    <a:prstGeom prst="rect">
+                      <a:avLst/>
+                    </a:prstGeom>
+                  </pic:spPr>
+                </pic:pic>
+              </a:graphicData>
+            </a:graphic>
+          </wp:inline>
+        </w:drawing>
+      </w:r>
+    </w:p>
+    <w:p>
+      <w:pPr>
+        <w:rPr>
+          <w:b/>
+          <w:bCs/>
+          <w:lang w:val="pt-BR"/>
+        </w:rPr>
+      </w:pPr>
+      <w:r>
+        <w:rPr>
+          <w:b/>
+          <w:bCs/>
+          <w:lang w:val="pt-BR"/>
+        </w:rPr>
+        <w:drawing>
+          <wp:inline distT="0" distB="0" distL="0" distR="0" wp14:anchorId="5FAEACA0" wp14:editId="61702399">
+            <wp:extent cx="5760720" cy="2982595"/>
+            <wp:effectExtent l="0" t="0" r="0" b="8255"/>
+            <wp:docPr id="66" name="Image 66"/>
+            <wp:cNvGraphicFramePr>
+              <a:graphicFrameLocks xmlns:a="http://schemas.openxmlformats.org/drawingml/2006/main" noChangeAspect="1"/>
+            </wp:cNvGraphicFramePr>
+            <a:graphic xmlns:a="http://schemas.openxmlformats.org/drawingml/2006/main">
+              <a:graphicData uri="http://schemas.openxmlformats.org/drawingml/2006/picture">
+                <pic:pic xmlns:pic="http://schemas.openxmlformats.org/drawingml/2006/picture">
+                  <pic:nvPicPr>
+                    <pic:cNvPr id="1" name=""/>
+                    <pic:cNvPicPr/>
+                  </pic:nvPicPr>
+                  <pic:blipFill>
+                    <a:blip r:embed="rId69"/>
+                    <a:stretch>
+                      <a:fillRect/>
+                    </a:stretch>
+                  </pic:blipFill>
+                  <pic:spPr>
+                    <a:xfrm>
+                      <a:off x="0" y="0"/>
+                      <a:ext cx="5760720" cy="2982595"/>
+                    </a:xfrm>
+                    <a:prstGeom prst="rect">
+                      <a:avLst/>
+                    </a:prstGeom>
+                  </pic:spPr>
+                </pic:pic>
+              </a:graphicData>
+            </a:graphic>
+          </wp:inline>
+        </w:drawing>
+      </w:r>
+    </w:p>
+    <w:p>
+      <w:pPr>
+        <w:rPr>
+          <w:b/>
+          <w:bCs/>
+          <w:lang w:val="pt-BR"/>
+        </w:rPr>
+      </w:pPr>
+      <w:r>
+        <w:rPr>
+          <w:b/>
+          <w:bCs/>
+          <w:lang w:val="pt-BR"/>
+        </w:rPr>
+        <w:lastRenderedPageBreak/>
+        <w:drawing>
+          <wp:inline distT="0" distB="0" distL="0" distR="0" wp14:anchorId="6C9612FA" wp14:editId="12E49EBE">
+            <wp:extent cx="5760720" cy="1431290"/>
+            <wp:effectExtent l="0" t="0" r="0" b="0"/>
+            <wp:docPr id="67" name="Image 67"/>
+            <wp:cNvGraphicFramePr>
+              <a:graphicFrameLocks xmlns:a="http://schemas.openxmlformats.org/drawingml/2006/main" noChangeAspect="1"/>
+            </wp:cNvGraphicFramePr>
+            <a:graphic xmlns:a="http://schemas.openxmlformats.org/drawingml/2006/main">
+              <a:graphicData uri="http://schemas.openxmlformats.org/drawingml/2006/picture">
+                <pic:pic xmlns:pic="http://schemas.openxmlformats.org/drawingml/2006/picture">
+                  <pic:nvPicPr>
+                    <pic:cNvPr id="1" name=""/>
+                    <pic:cNvPicPr/>
+                  </pic:nvPicPr>
+                  <pic:blipFill>
+                    <a:blip r:embed="rId70"/>
+                    <a:stretch>
+                      <a:fillRect/>
+                    </a:stretch>
+                  </pic:blipFill>
+                  <pic:spPr>
+                    <a:xfrm>
+                      <a:off x="0" y="0"/>
+                      <a:ext cx="5760720" cy="1431290"/>
+                    </a:xfrm>
+                    <a:prstGeom prst="rect">
+                      <a:avLst/>
+                    </a:prstGeom>
+                  </pic:spPr>
+                </pic:pic>
+              </a:graphicData>
+            </a:graphic>
+          </wp:inline>
+        </w:drawing>
+      </w:r>
+    </w:p>
+    <w:p>
+      <w:pPr>
+        <w:rPr>
+          <w:b/>
+          <w:bCs/>
+          <w:lang w:val="pt-BR"/>
+        </w:rPr>
+      </w:pPr>
+    </w:p>
+    <w:p>
+      <w:pPr>
+        <w:rPr>
+          <w:b/>
+          <w:bCs/>
+          <w:lang w:val="pt-BR"/>
+        </w:rPr>
+      </w:pPr>
+      <w:r>
+        <w:rPr>
+          <w:b/>
+          <w:bCs/>
+          <w:lang w:val="pt-BR"/>
+        </w:rPr>
+        <w:drawing>
+          <wp:inline distT="0" distB="0" distL="0" distR="0" wp14:anchorId="370815F6" wp14:editId="5BBAEA67">
+            <wp:extent cx="5760720" cy="2896235"/>
+            <wp:effectExtent l="0" t="0" r="0" b="0"/>
+            <wp:docPr id="68" name="Image 68"/>
+            <wp:cNvGraphicFramePr>
+              <a:graphicFrameLocks xmlns:a="http://schemas.openxmlformats.org/drawingml/2006/main" noChangeAspect="1"/>
+            </wp:cNvGraphicFramePr>
+            <a:graphic xmlns:a="http://schemas.openxmlformats.org/drawingml/2006/main">
+              <a:graphicData uri="http://schemas.openxmlformats.org/drawingml/2006/picture">
+                <pic:pic xmlns:pic="http://schemas.openxmlformats.org/drawingml/2006/picture">
+                  <pic:nvPicPr>
+                    <pic:cNvPr id="1" name=""/>
+                    <pic:cNvPicPr/>
+                  </pic:nvPicPr>
+                  <pic:blipFill>
+                    <a:blip r:embed="rId71"/>
+                    <a:stretch>
+                      <a:fillRect/>
+                    </a:stretch>
+                  </pic:blipFill>
+                  <pic:spPr>
+                    <a:xfrm>
+                      <a:off x="0" y="0"/>
+                      <a:ext cx="5760720" cy="2896235"/>
+                    </a:xfrm>
+                    <a:prstGeom prst="rect">
+                      <a:avLst/>
+                    </a:prstGeom>
+                  </pic:spPr>
+                </pic:pic>
+              </a:graphicData>
+            </a:graphic>
+          </wp:inline>
+        </w:drawing>
+      </w:r>
+    </w:p>
+    <w:p>
+      <w:pPr>
+        <w:rPr>
+          <w:b/>
+          <w:bCs/>
+          <w:lang w:val="pt-BR"/>
+        </w:rPr>
+      </w:pPr>
+      <w:r>
+        <w:rPr>
+          <w:b/>
+          <w:bCs/>
+          <w:lang w:val="pt-BR"/>
+        </w:rPr>
+        <w:lastRenderedPageBreak/>
+        <w:drawing>
+          <wp:inline distT="0" distB="0" distL="0" distR="0" wp14:anchorId="1E384C7F" wp14:editId="2B430BB2">
+            <wp:extent cx="5760720" cy="4131945"/>
+            <wp:effectExtent l="0" t="0" r="0" b="1905"/>
+            <wp:docPr id="69" name="Image 69"/>
+            <wp:cNvGraphicFramePr>
+              <a:graphicFrameLocks xmlns:a="http://schemas.openxmlformats.org/drawingml/2006/main" noChangeAspect="1"/>
+            </wp:cNvGraphicFramePr>
+            <a:graphic xmlns:a="http://schemas.openxmlformats.org/drawingml/2006/main">
+              <a:graphicData uri="http://schemas.openxmlformats.org/drawingml/2006/picture">
+                <pic:pic xmlns:pic="http://schemas.openxmlformats.org/drawingml/2006/picture">
+                  <pic:nvPicPr>
+                    <pic:cNvPr id="1" name=""/>
+                    <pic:cNvPicPr/>
+                  </pic:nvPicPr>
+                  <pic:blipFill>
+                    <a:blip r:embed="rId72"/>
+                    <a:stretch>
+                      <a:fillRect/>
+                    </a:stretch>
+                  </pic:blipFill>
+                  <pic:spPr>
+                    <a:xfrm>
+                      <a:off x="0" y="0"/>
+                      <a:ext cx="5760720" cy="4131945"/>
+                    </a:xfrm>
+                    <a:prstGeom prst="rect">
+                      <a:avLst/>
+                    </a:prstGeom>
+                  </pic:spPr>
+                </pic:pic>
+              </a:graphicData>
+            </a:graphic>
+          </wp:inline>
+        </w:drawing>
+      </w:r>
+    </w:p>
+    <w:p>
+      <w:pPr>
+        <w:rPr>
+          <w:b/>
+          <w:bCs/>
+          <w:lang w:val="pt-BR"/>
+        </w:rPr>
+      </w:pPr>
+      <w:r>
+        <w:rPr>
+          <w:b/>
+          <w:bCs/>
+          <w:lang w:val="pt-BR"/>
+        </w:rPr>
+        <w:drawing>
+          <wp:inline distT="0" distB="0" distL="0" distR="0" wp14:anchorId="0F3250F6" wp14:editId="18055D63">
+            <wp:extent cx="5760720" cy="3963035"/>
+            <wp:effectExtent l="0" t="0" r="0" b="0"/>
+            <wp:docPr id="70" name="Image 70"/>
+            <wp:cNvGraphicFramePr>
+              <a:graphicFrameLocks xmlns:a="http://schemas.openxmlformats.org/drawingml/2006/main" noChangeAspect="1"/>
+            </wp:cNvGraphicFramePr>
+            <a:graphic xmlns:a="http://schemas.openxmlformats.org/drawingml/2006/main">
+              <a:graphicData uri="http://schemas.openxmlformats.org/drawingml/2006/picture">
+                <pic:pic xmlns:pic="http://schemas.openxmlformats.org/drawingml/2006/picture">
+                  <pic:nvPicPr>
+                    <pic:cNvPr id="1" name=""/>
+                    <pic:cNvPicPr/>
+                  </pic:nvPicPr>
+                  <pic:blipFill>
+                    <a:blip r:embed="rId73"/>
+                    <a:stretch>
+                      <a:fillRect/>
+                    </a:stretch>
+                  </pic:blipFill>
+                  <pic:spPr>
+                    <a:xfrm>
+                      <a:off x="0" y="0"/>
+                      <a:ext cx="5760720" cy="3963035"/>
+                    </a:xfrm>
+                    <a:prstGeom prst="rect">
+                      <a:avLst/>
+                    </a:prstGeom>
+                  </pic:spPr>
+                </pic:pic>
+              </a:graphicData>
+            </a:graphic>
+          </wp:inline>
+        </w:drawing>
+      </w:r>
+    </w:p>
+    <w:p>
+      <w:pPr>
+        <w:rPr>
+          <w:b/>
+          <w:bCs/>
+          <w:lang w:val="pt-BR"/>
+        </w:rPr>
+      </w:pPr>
+      <w:r>
+        <w:rPr>
+          <w:b/>
+          <w:bCs/>
+          <w:lang w:val="pt-BR"/>
+        </w:rPr>
+        <w:lastRenderedPageBreak/>
+        <w:drawing>
+          <wp:inline distT="0" distB="0" distL="0" distR="0" wp14:anchorId="0B3FA2B9" wp14:editId="195E4263">
+            <wp:extent cx="5760720" cy="951230"/>
+            <wp:effectExtent l="0" t="0" r="0" b="1270"/>
+            <wp:docPr id="71" name="Image 71"/>
+            <wp:cNvGraphicFramePr>
+              <a:graphicFrameLocks xmlns:a="http://schemas.openxmlformats.org/drawingml/2006/main" noChangeAspect="1"/>
+            </wp:cNvGraphicFramePr>
+            <a:graphic xmlns:a="http://schemas.openxmlformats.org/drawingml/2006/main">
+              <a:graphicData uri="http://schemas.openxmlformats.org/drawingml/2006/picture">
+                <pic:pic xmlns:pic="http://schemas.openxmlformats.org/drawingml/2006/picture">
+                  <pic:nvPicPr>
+                    <pic:cNvPr id="1" name=""/>
+                    <pic:cNvPicPr/>
+                  </pic:nvPicPr>
+                  <pic:blipFill>
+                    <a:blip r:embed="rId74"/>
+                    <a:stretch>
+                      <a:fillRect/>
+                    </a:stretch>
+                  </pic:blipFill>
+                  <pic:spPr>
+                    <a:xfrm>
+                      <a:off x="0" y="0"/>
+                      <a:ext cx="5760720" cy="951230"/>
+                    </a:xfrm>
+                    <a:prstGeom prst="rect">
+                      <a:avLst/>
+                    </a:prstGeom>
+                  </pic:spPr>
+                </pic:pic>
+              </a:graphicData>
+            </a:graphic>
+          </wp:inline>
+        </w:drawing>
+      </w:r>
+    </w:p>
+    <w:p>
+      <w:pPr>
+        <w:rPr>
+          <w:b/>
+          <w:bCs/>
+          <w:lang w:val="pt-BR"/>
+        </w:rPr>
+      </w:pPr>
+      <w:r>
+        <w:rPr>
+          <w:b/>
+          <w:bCs/>
+          <w:lang w:val="pt-BR"/>
+        </w:rPr>
+        <w:drawing>
+          <wp:inline distT="0" distB="0" distL="0" distR="0" wp14:anchorId="2B53B5F2" wp14:editId="70B551AE">
+            <wp:extent cx="5760720" cy="635000"/>
+            <wp:effectExtent l="0" t="0" r="0" b="0"/>
+            <wp:docPr id="72" name="Image 72"/>
+            <wp:cNvGraphicFramePr>
+              <a:graphicFrameLocks xmlns:a="http://schemas.openxmlformats.org/drawingml/2006/main" noChangeAspect="1"/>
+            </wp:cNvGraphicFramePr>
+            <a:graphic xmlns:a="http://schemas.openxmlformats.org/drawingml/2006/main">
+              <a:graphicData uri="http://schemas.openxmlformats.org/drawingml/2006/picture">
+                <pic:pic xmlns:pic="http://schemas.openxmlformats.org/drawingml/2006/picture">
+                  <pic:nvPicPr>
+                    <pic:cNvPr id="1" name=""/>
+                    <pic:cNvPicPr/>
+                  </pic:nvPicPr>
+                  <pic:blipFill>
+                    <a:blip r:embed="rId75"/>
+                    <a:stretch>
+                      <a:fillRect/>
+                    </a:stretch>
+                  </pic:blipFill>
+                  <pic:spPr>
+                    <a:xfrm>
+                      <a:off x="0" y="0"/>
+                      <a:ext cx="5760720" cy="635000"/>
+                    </a:xfrm>
+                    <a:prstGeom prst="rect">
+                      <a:avLst/>
+                    </a:prstGeom>
+                  </pic:spPr>
+                </pic:pic>
+              </a:graphicData>
+            </a:graphic>
+          </wp:inline>
+        </w:drawing>
+      </w:r>
+    </w:p>
+    <w:p>
+      <w:pPr>
+        <w:rPr>
+          <w:b/>
+          <w:bCs/>
+          <w:lang w:val="pt-BR"/>
+        </w:rPr>
+      </w:pPr>
+      <w:r>
+        <w:rPr>
+          <w:b/>
+          <w:bCs/>
+          <w:lang w:val="pt-BR"/>
+        </w:rPr>
+        <w:drawing>
+          <wp:inline distT="0" distB="0" distL="0" distR="0" wp14:anchorId="43BA9143" wp14:editId="1D33FCAC">
+            <wp:extent cx="5760720" cy="2412365"/>
+            <wp:effectExtent l="0" t="0" r="0" b="6985"/>
+            <wp:docPr id="73" name="Image 73"/>
+            <wp:cNvGraphicFramePr>
+              <a:graphicFrameLocks xmlns:a="http://schemas.openxmlformats.org/drawingml/2006/main" noChangeAspect="1"/>
+            </wp:cNvGraphicFramePr>
+            <a:graphic xmlns:a="http://schemas.openxmlformats.org/drawingml/2006/main">
+              <a:graphicData uri="http://schemas.openxmlformats.org/drawingml/2006/picture">
+                <pic:pic xmlns:pic="http://schemas.openxmlformats.org/drawingml/2006/picture">
+                  <pic:nvPicPr>
+                    <pic:cNvPr id="1" name=""/>
+                    <pic:cNvPicPr/>
+                  </pic:nvPicPr>
+                  <pic:blipFill>
+                    <a:blip r:embed="rId76"/>
+                    <a:stretch>
+                      <a:fillRect/>
+                    </a:stretch>
+                  </pic:blipFill>
+                  <pic:spPr>
+                    <a:xfrm>
+                      <a:off x="0" y="0"/>
+                      <a:ext cx="5760720" cy="2412365"/>
+                    </a:xfrm>
+                    <a:prstGeom prst="rect">
+                      <a:avLst/>
+                    </a:prstGeom>
+                  </pic:spPr>
+                </pic:pic>
+              </a:graphicData>
+            </a:graphic>
+          </wp:inline>
+        </w:drawing>
+      </w:r>
+    </w:p>
+    <w:p>
+      <w:pPr>
+        <w:rPr>
+          <w:b/>
+          <w:bCs/>
+          <w:lang w:val="pt-BR"/>
+        </w:rPr>
+      </w:pPr>
+      <w:r>
+        <w:rPr>
+          <w:b/>
+          <w:bCs/>
+          <w:lang w:val="pt-BR"/>
+        </w:rPr>
+        <w:drawing>
+          <wp:inline distT="0" distB="0" distL="0" distR="0" wp14:anchorId="1B55E86B" wp14:editId="374F1A04">
+            <wp:extent cx="5760720" cy="816610"/>
+            <wp:effectExtent l="0" t="0" r="0" b="2540"/>
+            <wp:docPr id="74" name="Image 74"/>
+            <wp:cNvGraphicFramePr>
+              <a:graphicFrameLocks xmlns:a="http://schemas.openxmlformats.org/drawingml/2006/main" noChangeAspect="1"/>
+            </wp:cNvGraphicFramePr>
+            <a:graphic xmlns:a="http://schemas.openxmlformats.org/drawingml/2006/main">
+              <a:graphicData uri="http://schemas.openxmlformats.org/drawingml/2006/picture">
+                <pic:pic xmlns:pic="http://schemas.openxmlformats.org/drawingml/2006/picture">
+                  <pic:nvPicPr>
+                    <pic:cNvPr id="1" name=""/>
+                    <pic:cNvPicPr/>
+                  </pic:nvPicPr>
+                  <pic:blipFill>
+                    <a:blip r:embed="rId77"/>
+                    <a:stretch>
+                      <a:fillRect/>
+                    </a:stretch>
+                  </pic:blipFill>
+                  <pic:spPr>
+                    <a:xfrm>
+                      <a:off x="0" y="0"/>
+                      <a:ext cx="5760720" cy="816610"/>
+                    </a:xfrm>
+                    <a:prstGeom prst="rect">
+                      <a:avLst/>
+                    </a:prstGeom>
+                  </pic:spPr>
+                </pic:pic>
+              </a:graphicData>
+            </a:graphic>
+          </wp:inline>
+        </w:drawing>
+      </w:r>
+    </w:p>
+    <w:p>
+      <w:pPr>
+        <w:rPr>
+          <w:b/>
+          <w:bCs/>
+          <w:lang w:val="pt-BR"/>
+        </w:rPr>
+      </w:pPr>
+      <w:r>
+        <w:rPr>
+          <w:b/>
+          <w:bCs/>
+          <w:lang w:val="pt-BR"/>
+        </w:rPr>
+        <w:drawing>
+          <wp:inline distT="0" distB="0" distL="0" distR="0" wp14:anchorId="04492C92" wp14:editId="4EDB04D5">
+            <wp:extent cx="5760720" cy="552450"/>
+            <wp:effectExtent l="0" t="0" r="0" b="0"/>
+            <wp:docPr id="75" name="Image 75"/>
+            <wp:cNvGraphicFramePr>
+              <a:graphicFrameLocks xmlns:a="http://schemas.openxmlformats.org/drawingml/2006/main" noChangeAspect="1"/>
+            </wp:cNvGraphicFramePr>
+            <a:graphic xmlns:a="http://schemas.openxmlformats.org/drawingml/2006/main">
+              <a:graphicData uri="http://schemas.openxmlformats.org/drawingml/2006/picture">
+                <pic:pic xmlns:pic="http://schemas.openxmlformats.org/drawingml/2006/picture">
+                  <pic:nvPicPr>
+                    <pic:cNvPr id="1" name=""/>
+                    <pic:cNvPicPr/>
+                  </pic:nvPicPr>
+                  <pic:blipFill>
+                    <a:blip r:embed="rId78"/>
+                    <a:stretch>
+                      <a:fillRect/>
+                    </a:stretch>
+                  </pic:blipFill>
+                  <pic:spPr>
+                    <a:xfrm>
+                      <a:off x="0" y="0"/>
+                      <a:ext cx="5760720" cy="552450"/>
+                    </a:xfrm>
+                    <a:prstGeom prst="rect">
+                      <a:avLst/>
+                    </a:prstGeom>
+                  </pic:spPr>
+                </pic:pic>
+              </a:graphicData>
+            </a:graphic>
+          </wp:inline>
+        </w:drawing>
+      </w:r>
+    </w:p>
+    <w:p>
+      <w:pPr>
+        <w:rPr>
+          <w:b/>
+          <w:bCs/>
+          <w:lang w:val="pt-BR"/>
+        </w:rPr>
+      </w:pPr>
+      <w:r>
+        <w:rPr>
+          <w:b/>
+          <w:bCs/>
+          <w:lang w:val="pt-BR"/>
+        </w:rPr>
+        <w:drawing>
+          <wp:inline distT="0" distB="0" distL="0" distR="0" wp14:anchorId="043FA6C9" wp14:editId="78142CB7">
+            <wp:extent cx="5760720" cy="1056005"/>
+            <wp:effectExtent l="0" t="0" r="0" b="0"/>
+            <wp:docPr id="76" name="Image 76"/>
+            <wp:cNvGraphicFramePr>
+              <a:graphicFrameLocks xmlns:a="http://schemas.openxmlformats.org/drawingml/2006/main" noChangeAspect="1"/>
+            </wp:cNvGraphicFramePr>
+            <a:graphic xmlns:a="http://schemas.openxmlformats.org/drawingml/2006/main">
+              <a:graphicData uri="http://schemas.openxmlformats.org/drawingml/2006/picture">
+                <pic:pic xmlns:pic="http://schemas.openxmlformats.org/drawingml/2006/picture">
+                  <pic:nvPicPr>
+                    <pic:cNvPr id="1" name=""/>
+                    <pic:cNvPicPr/>
+                  </pic:nvPicPr>
+                  <pic:blipFill>
+                    <a:blip r:embed="rId79"/>
+                    <a:stretch>
+                      <a:fillRect/>
+                    </a:stretch>
+                  </pic:blipFill>
+                  <pic:spPr>
+                    <a:xfrm>
+                      <a:off x="0" y="0"/>
+                      <a:ext cx="5760720" cy="1056005"/>
+                    </a:xfrm>
+                    <a:prstGeom prst="rect">
+                      <a:avLst/>
+                    </a:prstGeom>
+                  </pic:spPr>
+                </pic:pic>
+              </a:graphicData>
+            </a:graphic>
+          </wp:inline>
+        </w:drawing>
+      </w:r>
+    </w:p>
+    <w:p>
+      <w:pPr>
+        <w:rPr>
+          <w:b/>
+          <w:bCs/>
+          <w:lang w:val="pt-BR"/>
+        </w:rPr>
+      </w:pPr>
+      <w:r>
+        <w:rPr>
+          <w:b/>
+          <w:bCs/>
+          <w:lang w:val="pt-BR"/>
+        </w:rPr>
+        <w:lastRenderedPageBreak/>
+        <w:drawing>
+          <wp:inline distT="0" distB="0" distL="0" distR="0" wp14:anchorId="63024E9E" wp14:editId="25A9930C">
+            <wp:extent cx="5760720" cy="4150360"/>
+            <wp:effectExtent l="0" t="0" r="0" b="2540"/>
+            <wp:docPr id="77" name="Image 77"/>
+            <wp:cNvGraphicFramePr>
+              <a:graphicFrameLocks xmlns:a="http://schemas.openxmlformats.org/drawingml/2006/main" noChangeAspect="1"/>
+            </wp:cNvGraphicFramePr>
+            <a:graphic xmlns:a="http://schemas.openxmlformats.org/drawingml/2006/main">
+              <a:graphicData uri="http://schemas.openxmlformats.org/drawingml/2006/picture">
+                <pic:pic xmlns:pic="http://schemas.openxmlformats.org/drawingml/2006/picture">
+                  <pic:nvPicPr>
+                    <pic:cNvPr id="1" name=""/>
+                    <pic:cNvPicPr/>
+                  </pic:nvPicPr>
+                  <pic:blipFill>
+                    <a:blip r:embed="rId80"/>
+                    <a:stretch>
+                      <a:fillRect/>
+                    </a:stretch>
+                  </pic:blipFill>
+                  <pic:spPr>
+                    <a:xfrm>
+                      <a:off x="0" y="0"/>
+                      <a:ext cx="5760720" cy="4150360"/>
+                    </a:xfrm>
+                    <a:prstGeom prst="rect">
+                      <a:avLst/>
+                    </a:prstGeom>
+                  </pic:spPr>
+                </pic:pic>
+              </a:graphicData>
+            </a:graphic>
+          </wp:inline>
+        </w:drawing>
+      </w:r>
+    </w:p>
+    <w:p>
+      <w:pPr>
+        <w:rPr>
+          <w:b/>
+          <w:bCs/>
+          <w:lang w:val="pt-BR"/>
+        </w:rPr>
+      </w:pPr>
+    </w:p>
+    <w:p>
+      <w:pPr>
+        <w:rPr>
+          <w:b/>
+          <w:bCs/>
+          <w:lang w:val="pt-BR"/>
+        </w:rPr>
+      </w:pPr>
+      <w:r>
+        <w:rPr>
+          <w:b/>
+          <w:bCs/>
+          <w:lang w:val="pt-BR"/>
+        </w:rPr>
+        <w:t>Capítulo 10: Gerenciamento de Pacotes</w:t>
+      </w:r>
+    </w:p>
+    <w:p>
+      <w:pPr>
+        <w:rPr>
+          <w:b/>
+          <w:bCs/>
+          <w:lang w:val="pt-BR"/>
+        </w:rPr>
+      </w:pPr>
+    </w:p>
+    <w:p>
+      <w:pPr>
+        <w:rPr>
+          <w:b/>
+          <w:bCs/>
+          <w:lang w:val="pt-BR"/>
+        </w:rPr>
+      </w:pPr>
+      <w:r>
+        <w:rPr>
+          <w:b/>
+          <w:bCs/>
+          <w:lang w:val="pt-BR"/>
+        </w:rPr>
+        <w:drawing>
+          <wp:inline distT="0" distB="0" distL="0" distR="0" wp14:anchorId="2207EADD" wp14:editId="0353C6C8">
+            <wp:extent cx="5760720" cy="3480435"/>
+            <wp:effectExtent l="0" t="0" r="0" b="5715"/>
+            <wp:docPr id="78" name="Image 78"/>
+            <wp:cNvGraphicFramePr>
+              <a:graphicFrameLocks xmlns:a="http://schemas.openxmlformats.org/drawingml/2006/main" noChangeAspect="1"/>
+            </wp:cNvGraphicFramePr>
+            <a:graphic xmlns:a="http://schemas.openxmlformats.org/drawingml/2006/main">
+              <a:graphicData uri="http://schemas.openxmlformats.org/drawingml/2006/picture">
+                <pic:pic xmlns:pic="http://schemas.openxmlformats.org/drawingml/2006/picture">
+                  <pic:nvPicPr>
+                    <pic:cNvPr id="1" name=""/>
+                    <pic:cNvPicPr/>
+                  </pic:nvPicPr>
+                  <pic:blipFill>
+                    <a:blip r:embed="rId81"/>
+                    <a:stretch>
+                      <a:fillRect/>
+                    </a:stretch>
+                  </pic:blipFill>
+                  <pic:spPr>
+                    <a:xfrm>
+                      <a:off x="0" y="0"/>
+                      <a:ext cx="5760720" cy="3480435"/>
+                    </a:xfrm>
+                    <a:prstGeom prst="rect">
+                      <a:avLst/>
+                    </a:prstGeom>
+                  </pic:spPr>
+                </pic:pic>
+              </a:graphicData>
+            </a:graphic>
+          </wp:inline>
+        </w:drawing>
+      </w:r>
+    </w:p>
+    <w:p>
+      <w:pPr>
+        <w:rPr>
+          <w:b/>
+          <w:bCs/>
+          <w:lang w:val="pt-BR"/>
+        </w:rPr>
+      </w:pPr>
+      <w:r>
+        <w:rPr>
+          <w:b/>
+          <w:bCs/>
+          <w:lang w:val="pt-BR"/>
+        </w:rPr>
+        <w:lastRenderedPageBreak/>
+        <w:drawing>
+          <wp:inline distT="0" distB="0" distL="0" distR="0" wp14:anchorId="70FF88F7" wp14:editId="141C077F">
+            <wp:extent cx="5760720" cy="3302000"/>
+            <wp:effectExtent l="0" t="0" r="0" b="0"/>
+            <wp:docPr id="79" name="Image 79"/>
+            <wp:cNvGraphicFramePr>
+              <a:graphicFrameLocks xmlns:a="http://schemas.openxmlformats.org/drawingml/2006/main" noChangeAspect="1"/>
+            </wp:cNvGraphicFramePr>
+            <a:graphic xmlns:a="http://schemas.openxmlformats.org/drawingml/2006/main">
+              <a:graphicData uri="http://schemas.openxmlformats.org/drawingml/2006/picture">
+                <pic:pic xmlns:pic="http://schemas.openxmlformats.org/drawingml/2006/picture">
+                  <pic:nvPicPr>
+                    <pic:cNvPr id="1" name=""/>
+                    <pic:cNvPicPr/>
+                  </pic:nvPicPr>
+                  <pic:blipFill>
+                    <a:blip r:embed="rId82"/>
+                    <a:stretch>
+                      <a:fillRect/>
+                    </a:stretch>
+                  </pic:blipFill>
+                  <pic:spPr>
+                    <a:xfrm>
+                      <a:off x="0" y="0"/>
+                      <a:ext cx="5760720" cy="3302000"/>
+                    </a:xfrm>
+                    <a:prstGeom prst="rect">
+                      <a:avLst/>
+                    </a:prstGeom>
+                  </pic:spPr>
+                </pic:pic>
+              </a:graphicData>
+            </a:graphic>
+          </wp:inline>
+        </w:drawing>
+      </w:r>
+    </w:p>
+    <w:p>
+      <w:pPr>
+        <w:rPr>
+          <w:b/>
+          <w:bCs/>
+          <w:lang w:val="pt-BR"/>
+        </w:rPr>
+      </w:pPr>
+    </w:p>
+    <w:p>
+      <w:pPr>
+        <w:rPr>
+          <w:b/>
+          <w:bCs/>
+          <w:lang w:val="pt-BR"/>
+        </w:rPr>
+      </w:pPr>
+      <w:r>
+        <w:rPr>
+          <w:b/>
+          <w:bCs/>
+          <w:lang w:val="pt-BR"/>
+        </w:rPr>
+        <w:t>Capítulo 14: Verificando Configuração de Hardware e Software</w:t>
+      </w:r>
+    </w:p>
+    <w:p>
+      <w:pPr>
+        <w:rPr>
+          <w:b/>
+          <w:bCs/>
+          <w:lang w:val="pt-BR"/>
+        </w:rPr>
+      </w:pPr>
+      <w:r>
+        <w:rPr>
+          <w:b/>
+          <w:bCs/>
+          <w:lang w:val="pt-BR"/>
+        </w:rPr>
+        <w:drawing>
+          <wp:inline distT="0" distB="0" distL="0" distR="0" wp14:anchorId="18DAAA6C" wp14:editId="6EDED492">
+            <wp:extent cx="5760720" cy="1447800"/>
+            <wp:effectExtent l="0" t="0" r="0" b="0"/>
+            <wp:docPr id="80" name="Image 80"/>
+            <wp:cNvGraphicFramePr>
+              <a:graphicFrameLocks xmlns:a="http://schemas.openxmlformats.org/drawingml/2006/main" noChangeAspect="1"/>
+            </wp:cNvGraphicFramePr>
+            <a:graphic xmlns:a="http://schemas.openxmlformats.org/drawingml/2006/main">
+              <a:graphicData uri="http://schemas.openxmlformats.org/drawingml/2006/picture">
+                <pic:pic xmlns:pic="http://schemas.openxmlformats.org/drawingml/2006/picture">
+                  <pic:nvPicPr>
+                    <pic:cNvPr id="1" name=""/>
+                    <pic:cNvPicPr/>
+                  </pic:nvPicPr>
+                  <pic:blipFill>
+                    <a:blip r:embed="rId83"/>
+                    <a:stretch>
+                      <a:fillRect/>
+                    </a:stretch>
+                  </pic:blipFill>
+                  <pic:spPr>
+                    <a:xfrm>
+                      <a:off x="0" y="0"/>
+                      <a:ext cx="5760720" cy="1447800"/>
+                    </a:xfrm>
+                    <a:prstGeom prst="rect">
+                      <a:avLst/>
+                    </a:prstGeom>
+                  </pic:spPr>
+                </pic:pic>
+              </a:graphicData>
+            </a:graphic>
+          </wp:inline>
+        </w:drawing>
+      </w:r>
+    </w:p>
+    <w:p>
+      <w:pPr>
+        <w:rPr>
+          <w:b/>
+          <w:bCs/>
+          <w:lang w:val="pt-BR"/>
+        </w:rPr>
+      </w:pPr>
+      <w:r>
+        <w:rPr>
+          <w:b/>
+          <w:bCs/>
+          <w:lang w:val="pt-BR"/>
+        </w:rPr>
+        <w:lastRenderedPageBreak/>
+        <w:drawing>
+          <wp:inline distT="0" distB="0" distL="0" distR="0" wp14:anchorId="457D6D71" wp14:editId="49367D46">
+            <wp:extent cx="5760720" cy="4006215"/>
+            <wp:effectExtent l="0" t="0" r="0" b="0"/>
+            <wp:docPr id="81" name="Image 81"/>
+            <wp:cNvGraphicFramePr>
+              <a:graphicFrameLocks xmlns:a="http://schemas.openxmlformats.org/drawingml/2006/main" noChangeAspect="1"/>
+            </wp:cNvGraphicFramePr>
+            <a:graphic xmlns:a="http://schemas.openxmlformats.org/drawingml/2006/main">
+              <a:graphicData uri="http://schemas.openxmlformats.org/drawingml/2006/picture">
+                <pic:pic xmlns:pic="http://schemas.openxmlformats.org/drawingml/2006/picture">
+                  <pic:nvPicPr>
+                    <pic:cNvPr id="1" name=""/>
+                    <pic:cNvPicPr/>
+                  </pic:nvPicPr>
+                  <pic:blipFill>
+                    <a:blip r:embed="rId84"/>
+                    <a:stretch>
+                      <a:fillRect/>
+                    </a:stretch>
+                  </pic:blipFill>
+                  <pic:spPr>
+                    <a:xfrm>
+                      <a:off x="0" y="0"/>
+                      <a:ext cx="5760720" cy="4006215"/>
+                    </a:xfrm>
+                    <a:prstGeom prst="rect">
+                      <a:avLst/>
+                    </a:prstGeom>
+                  </pic:spPr>
+                </pic:pic>
+              </a:graphicData>
+            </a:graphic>
+          </wp:inline>
+        </w:drawing>
+      </w:r>
+    </w:p>
+    <w:p>
+      <w:pPr>
+        <w:rPr>
+          <w:noProof/>
+        </w:rPr>
+      </w:pPr>
+      <w:r>
+        <w:rPr>
+          <w:b/>
+          <w:bCs/>
+          <w:lang w:val="pt-BR"/>
+        </w:rPr>
+        <w:lastRenderedPageBreak/>
+        <w:drawing>
+          <wp:inline distT="0" distB="0" distL="0" distR="0" wp14:anchorId="206F1BD1" wp14:editId="0CC8089F">
+            <wp:extent cx="5760720" cy="3714750"/>
+            <wp:effectExtent l="0" t="0" r="0" b="0"/>
+            <wp:docPr id="82" name="Image 82"/>
+            <wp:cNvGraphicFramePr>
+              <a:graphicFrameLocks xmlns:a="http://schemas.openxmlformats.org/drawingml/2006/main" noChangeAspect="1"/>
+            </wp:cNvGraphicFramePr>
+            <a:graphic xmlns:a="http://schemas.openxmlformats.org/drawingml/2006/main">
+              <a:graphicData uri="http://schemas.openxmlformats.org/drawingml/2006/picture">
+                <pic:pic xmlns:pic="http://schemas.openxmlformats.org/drawingml/2006/picture">
+                  <pic:nvPicPr>
+                    <pic:cNvPr id="1" name=""/>
+                    <pic:cNvPicPr/>
+                  </pic:nvPicPr>
+                  <pic:blipFill>
+                    <a:blip r:embed="rId85"/>
+                    <a:stretch>
+                      <a:fillRect/>
+                    </a:stretch>
+                  </pic:blipFill>
+                  <pic:spPr>
+                    <a:xfrm>
+                      <a:off x="0" y="0"/>
+                      <a:ext cx="5760720" cy="3714750"/>
+                    </a:xfrm>
+                    <a:prstGeom prst="rect">
+                      <a:avLst/>
+                    </a:prstGeom>
+                  </pic:spPr>
+                </pic:pic>
+              </a:graphicData>
+            </a:graphic>
+          </wp:inline>
+        </w:drawing>
+      </w:r>
+      <w:r>
+        <w:rPr>
+          <w:b/>
+          <w:bCs/>
+          <w:lang w:val="pt-BR"/>
+        </w:rPr>
+        <w:t>,</w:t>
+      </w:r>
+      <w:r>
+        <w:rPr>
+          <w:noProof/>
+        </w:rPr>
+        <w:t xml:space="preserve"> </w:t>
+      </w:r>
+      <w:r>
+        <w:rPr>
+          <w:b/>
+          <w:bCs/>
+          <w:lang w:val="pt-BR"/>
+        </w:rPr>
+        <w:drawing>
+          <wp:inline distT="0" distB="0" distL="0" distR="0" wp14:anchorId="67332D4C" wp14:editId="75CE3C41">
+            <wp:extent cx="5760720" cy="1797050"/>
+            <wp:effectExtent l="0" t="0" r="0" b="0"/>
+            <wp:docPr id="83" name="Image 83"/>
+            <wp:cNvGraphicFramePr>
+              <a:graphicFrameLocks xmlns:a="http://schemas.openxmlformats.org/drawingml/2006/main" noChangeAspect="1"/>
+            </wp:cNvGraphicFramePr>
+            <a:graphic xmlns:a="http://schemas.openxmlformats.org/drawingml/2006/main">
+              <a:graphicData uri="http://schemas.openxmlformats.org/drawingml/2006/picture">
+                <pic:pic xmlns:pic="http://schemas.openxmlformats.org/drawingml/2006/picture">
+                  <pic:nvPicPr>
+                    <pic:cNvPr id="1" name=""/>
+                    <pic:cNvPicPr/>
+                  </pic:nvPicPr>
+                  <pic:blipFill>
+                    <a:blip r:embed="rId86"/>
+                    <a:stretch>
+                      <a:fillRect/>
+                    </a:stretch>
+                  </pic:blipFill>
+                  <pic:spPr>
+                    <a:xfrm>
+                      <a:off x="0" y="0"/>
+                      <a:ext cx="5760720" cy="1797050"/>
+                    </a:xfrm>
+                    <a:prstGeom prst="rect">
+                      <a:avLst/>
+                    </a:prstGeom>
+                  </pic:spPr>
+                </pic:pic>
+              </a:graphicData>
+            </a:graphic>
+          </wp:inline>
+        </w:drawing>
+      </w:r>
+    </w:p>
+    <w:p>
+      <w:pPr>
+        <w:rPr>
+          <w:noProof/>
+        </w:rPr>
+      </w:pPr>
+      <w:r>
+        <w:rPr>
+          <w:noProof/>
+        </w:rPr>
+        <w:drawing>
+          <wp:inline distT="0" distB="0" distL="0" distR="0" wp14:anchorId="2DBFF3E3" wp14:editId="6EF74821">
+            <wp:extent cx="5760720" cy="1206500"/>
+            <wp:effectExtent l="0" t="0" r="0" b="0"/>
+            <wp:docPr id="84" name="Image 84"/>
+            <wp:cNvGraphicFramePr>
+              <a:graphicFrameLocks xmlns:a="http://schemas.openxmlformats.org/drawingml/2006/main" noChangeAspect="1"/>
+            </wp:cNvGraphicFramePr>
+            <a:graphic xmlns:a="http://schemas.openxmlformats.org/drawingml/2006/main">
+              <a:graphicData uri="http://schemas.openxmlformats.org/drawingml/2006/picture">
+                <pic:pic xmlns:pic="http://schemas.openxmlformats.org/drawingml/2006/picture">
+                  <pic:nvPicPr>
+                    <pic:cNvPr id="1" name=""/>
+                    <pic:cNvPicPr/>
+                  </pic:nvPicPr>
+                  <pic:blipFill>
+                    <a:blip r:embed="rId87"/>
+                    <a:stretch>
+                      <a:fillRect/>
+                    </a:stretch>
+                  </pic:blipFill>
+                  <pic:spPr>
+                    <a:xfrm>
+                      <a:off x="0" y="0"/>
+                      <a:ext cx="5760720" cy="1206500"/>
+                    </a:xfrm>
+                    <a:prstGeom prst="rect">
+                      <a:avLst/>
+                    </a:prstGeom>
+                  </pic:spPr>
+                </pic:pic>
+              </a:graphicData>
+            </a:graphic>
+          </wp:inline>
+        </w:drawing>
+      </w:r>
+    </w:p>
+    <w:p>
+      <w:pPr>
+        <w:rPr>
+          <w:noProof/>
+        </w:rPr>
+      </w:pPr>
+      <w:r>
+        <w:rPr>
+          <w:noProof/>
+        </w:rPr>
+        <w:lastRenderedPageBreak/>
+        <w:drawing>
+          <wp:inline distT="0" distB="0" distL="0" distR="0" wp14:anchorId="4F342611" wp14:editId="1EA53750">
+            <wp:extent cx="2857899" cy="6315956"/>
+            <wp:effectExtent l="0" t="0" r="0" b="0"/>
+            <wp:docPr id="85" name="Image 85"/>
+            <wp:cNvGraphicFramePr>
+              <a:graphicFrameLocks xmlns:a="http://schemas.openxmlformats.org/drawingml/2006/main" noChangeAspect="1"/>
+            </wp:cNvGraphicFramePr>
+            <a:graphic xmlns:a="http://schemas.openxmlformats.org/drawingml/2006/main">
+              <a:graphicData uri="http://schemas.openxmlformats.org/drawingml/2006/picture">
+                <pic:pic xmlns:pic="http://schemas.openxmlformats.org/drawingml/2006/picture">
+                  <pic:nvPicPr>
+                    <pic:cNvPr id="1" name=""/>
+                    <pic:cNvPicPr/>
+                  </pic:nvPicPr>
+                  <pic:blipFill>
+                    <a:blip r:embed="rId88"/>
+                    <a:stretch>
+                      <a:fillRect/>
+                    </a:stretch>
+                  </pic:blipFill>
+                  <pic:spPr>
+                    <a:xfrm>
+                      <a:off x="0" y="0"/>
+                      <a:ext cx="2857899" cy="6315956"/>
+                    </a:xfrm>
+                    <a:prstGeom prst="rect">
+                      <a:avLst/>
+                    </a:prstGeom>
+                  </pic:spPr>
+                </pic:pic>
+              </a:graphicData>
+            </a:graphic>
+          </wp:inline>
+        </w:drawing>
+      </w:r>
+    </w:p>
+    <w:p>
+      <w:pPr>
+        <w:rPr>
+          <w:noProof/>
+        </w:rPr>
+      </w:pPr>
+      <w:r>
+        <w:rPr>
+          <w:noProof/>
+        </w:rPr>
+        <w:lastRenderedPageBreak/>
+        <w:drawing>
+          <wp:inline distT="0" distB="0" distL="0" distR="0" wp14:anchorId="7AF713FF" wp14:editId="73C72268">
+            <wp:extent cx="5401429" cy="4734586"/>
+            <wp:effectExtent l="0" t="0" r="8890" b="8890"/>
+            <wp:docPr id="86" name="Image 86"/>
+            <wp:cNvGraphicFramePr>
+              <a:graphicFrameLocks xmlns:a="http://schemas.openxmlformats.org/drawingml/2006/main" noChangeAspect="1"/>
+            </wp:cNvGraphicFramePr>
+            <a:graphic xmlns:a="http://schemas.openxmlformats.org/drawingml/2006/main">
+              <a:graphicData uri="http://schemas.openxmlformats.org/drawingml/2006/picture">
+                <pic:pic xmlns:pic="http://schemas.openxmlformats.org/drawingml/2006/picture">
+                  <pic:nvPicPr>
+                    <pic:cNvPr id="1" name=""/>
+                    <pic:cNvPicPr/>
+                  </pic:nvPicPr>
+                  <pic:blipFill>
+                    <a:blip r:embed="rId89"/>
+                    <a:stretch>
+                      <a:fillRect/>
+                    </a:stretch>
+                  </pic:blipFill>
+                  <pic:spPr>
+                    <a:xfrm>
+                      <a:off x="0" y="0"/>
+                      <a:ext cx="5401429" cy="4734586"/>
+                    </a:xfrm>
+                    <a:prstGeom prst="rect">
+                      <a:avLst/>
+                    </a:prstGeom>
+                  </pic:spPr>
+                </pic:pic>
+              </a:graphicData>
+            </a:graphic>
+          </wp:inline>
+        </w:drawing>
+      </w:r>
+    </w:p>
+    <w:p>
+      <w:pPr>
+        <w:rPr>
+          <w:noProof/>
+        </w:rPr>
+      </w:pPr>
+      <w:r>
+        <w:rPr>
+          <w:noProof/>
+        </w:rPr>
+        <w:drawing>
+          <wp:inline distT="0" distB="0" distL="0" distR="0" wp14:anchorId="5C837BFB" wp14:editId="1C5CCAFE">
+            <wp:extent cx="5760720" cy="1066800"/>
+            <wp:effectExtent l="0" t="0" r="0" b="0"/>
+            <wp:docPr id="87" name="Image 87"/>
+            <wp:cNvGraphicFramePr>
+              <a:graphicFrameLocks xmlns:a="http://schemas.openxmlformats.org/drawingml/2006/main" noChangeAspect="1"/>
+            </wp:cNvGraphicFramePr>
+            <a:graphic xmlns:a="http://schemas.openxmlformats.org/drawingml/2006/main">
+              <a:graphicData uri="http://schemas.openxmlformats.org/drawingml/2006/picture">
+                <pic:pic xmlns:pic="http://schemas.openxmlformats.org/drawingml/2006/picture">
+                  <pic:nvPicPr>
+                    <pic:cNvPr id="1" name=""/>
+                    <pic:cNvPicPr/>
+                  </pic:nvPicPr>
+                  <pic:blipFill>
+                    <a:blip r:embed="rId90"/>
+                    <a:stretch>
+                      <a:fillRect/>
+                    </a:stretch>
+                  </pic:blipFill>
+                  <pic:spPr>
+                    <a:xfrm>
+                      <a:off x="0" y="0"/>
+                      <a:ext cx="5760720" cy="1066800"/>
+                    </a:xfrm>
+                    <a:prstGeom prst="rect">
+                      <a:avLst/>
+                    </a:prstGeom>
+                  </pic:spPr>
+                </pic:pic>
+              </a:graphicData>
+            </a:graphic>
+          </wp:inline>
+        </w:drawing>
+      </w:r>
+    </w:p>
+    <w:p>
+      <w:pPr>
+        <w:rPr>
+          <w:noProof/>
+        </w:rPr>
+      </w:pPr>
+      <w:r>
+        <w:rPr>
+          <w:noProof/>
+        </w:rPr>
+        <w:drawing>
+          <wp:inline distT="0" distB="0" distL="0" distR="0" wp14:anchorId="11495781" wp14:editId="4ACB5AA4">
+            <wp:extent cx="5760720" cy="837565"/>
+            <wp:effectExtent l="0" t="0" r="0" b="635"/>
+            <wp:docPr id="88" name="Image 88"/>
+            <wp:cNvGraphicFramePr>
+              <a:graphicFrameLocks xmlns:a="http://schemas.openxmlformats.org/drawingml/2006/main" noChangeAspect="1"/>
+            </wp:cNvGraphicFramePr>
+            <a:graphic xmlns:a="http://schemas.openxmlformats.org/drawingml/2006/main">
+              <a:graphicData uri="http://schemas.openxmlformats.org/drawingml/2006/picture">
+                <pic:pic xmlns:pic="http://schemas.openxmlformats.org/drawingml/2006/picture">
+                  <pic:nvPicPr>
+                    <pic:cNvPr id="1" name=""/>
+                    <pic:cNvPicPr/>
+                  </pic:nvPicPr>
+                  <pic:blipFill>
+                    <a:blip r:embed="rId91"/>
+                    <a:stretch>
+                      <a:fillRect/>
+                    </a:stretch>
+                  </pic:blipFill>
+                  <pic:spPr>
+                    <a:xfrm>
+                      <a:off x="0" y="0"/>
+                      <a:ext cx="5760720" cy="837565"/>
+                    </a:xfrm>
+                    <a:prstGeom prst="rect">
+                      <a:avLst/>
+                    </a:prstGeom>
+                  </pic:spPr>
+                </pic:pic>
+              </a:graphicData>
+            </a:graphic>
+          </wp:inline>
+        </w:drawing>
+      </w:r>
+    </w:p>
+    <w:p>
+      <w:pPr>
+        <w:rPr>
+          <w:noProof/>
+        </w:rPr>
+      </w:pPr>
+      <w:r>
+        <w:rPr>
+          <w:noProof/>
+        </w:rPr>
+        <w:lastRenderedPageBreak/>
+        <w:drawing>
+          <wp:inline distT="0" distB="0" distL="0" distR="0" wp14:anchorId="2078AE2D" wp14:editId="68E10F6B">
+            <wp:extent cx="5760720" cy="4112895"/>
+            <wp:effectExtent l="0" t="0" r="0" b="1905"/>
+            <wp:docPr id="89" name="Image 89"/>
+            <wp:cNvGraphicFramePr>
+              <a:graphicFrameLocks xmlns:a="http://schemas.openxmlformats.org/drawingml/2006/main" noChangeAspect="1"/>
+            </wp:cNvGraphicFramePr>
+            <a:graphic xmlns:a="http://schemas.openxmlformats.org/drawingml/2006/main">
+              <a:graphicData uri="http://schemas.openxmlformats.org/drawingml/2006/picture">
+                <pic:pic xmlns:pic="http://schemas.openxmlformats.org/drawingml/2006/picture">
+                  <pic:nvPicPr>
+                    <pic:cNvPr id="1" name=""/>
+                    <pic:cNvPicPr/>
+                  </pic:nvPicPr>
+                  <pic:blipFill>
+                    <a:blip r:embed="rId92"/>
+                    <a:stretch>
+                      <a:fillRect/>
+                    </a:stretch>
+                  </pic:blipFill>
+                  <pic:spPr>
+                    <a:xfrm>
+                      <a:off x="0" y="0"/>
+                      <a:ext cx="5760720" cy="4112895"/>
+                    </a:xfrm>
+                    <a:prstGeom prst="rect">
+                      <a:avLst/>
+                    </a:prstGeom>
+                  </pic:spPr>
+                </pic:pic>
+              </a:graphicData>
+            </a:graphic>
+          </wp:inline>
+        </w:drawing>
+      </w:r>
+    </w:p>
+    <w:p>
+      <w:pPr>
+        <w:rPr>
+          <w:b/>
+          <w:bCs/>
+          <w:lang w:val="pt-BR"/>
+        </w:rPr>
+      </w:pPr>
     </w:p>
     <w:p>
       <w:pPr>
@@ -1762,7 +4999,8 @@
       </w:pPr>
     </w:p>
     <w:sectPr>
-      <w:headerReference w:type="default" r:id="rId35"/>
+      <w:headerReference w:type="default" r:id="rId93"/>
+      <w:footerReference w:type="default" r:id="rId94"/>
       <w:pgSz w:w="11906" w:h="16838"/>
       <w:pgMar w:top="1417" w:right="1417" w:bottom="1417" w:left="1417" w:header="708" w:footer="708" w:gutter="0"/>
       <w:cols w:space="708"/>
@@ -1795,6 +5033,48 @@
     </w:p>
   </w:endnote>
 </w:endnotes>
+</file>
+
+<file path=word/footer1.xml><?xml version="1.0" encoding="utf-8"?>
+<w:ftr xmlns:wpc="http://schemas.microsoft.com/office/word/2010/wordprocessingCanvas" xmlns:cx="http://schemas.microsoft.com/office/drawing/2014/chartex" xmlns:cx1="http://schemas.microsoft.com/office/drawing/2015/9/8/chartex" xmlns:cx2="http://schemas.microsoft.com/office/drawing/2015/10/21/chartex" xmlns:cx3="http://schemas.microsoft.com/office/drawing/2016/5/9/chartex" xmlns:cx4="http://schemas.microsoft.com/office/drawing/2016/5/10/chartex" xmlns:cx5="http://schemas.microsoft.com/office/drawing/2016/5/11/chartex" xmlns:cx6="http://schemas.microsoft.com/office/drawing/2016/5/12/chartex" xmlns:cx7="http://schemas.microsoft.com/office/drawing/2016/5/13/chartex" xmlns:cx8="http://schemas.microsoft.com/office/drawing/2016/5/14/chartex" xmlns:mc="http://schemas.openxmlformats.org/markup-compatibility/2006" xmlns:aink="http://schemas.microsoft.com/office/drawing/2016/ink" xmlns:am3d="http://schemas.microsoft.com/office/drawing/2017/model3d" xmlns:o="urn:schemas-microsoft-com:office:office" xmlns:r="http://schemas.openxmlformats.org/officeDocument/2006/relationships" xmlns:m="http://schemas.openxmlformats.org/officeDocument/2006/math" xmlns:v="urn:schemas-microsoft-com:vml" xmlns:wp14="http://schemas.microsoft.com/office/word/2010/wordprocessingDrawing" xmlns:wp="http://schemas.openxmlformats.org/drawingml/2006/wordprocessingDrawing" xmlns:w10="urn:schemas-microsoft-com:office:word" xmlns:w="http://schemas.openxmlformats.org/wordprocessingml/2006/main" xmlns:w14="http://schemas.microsoft.com/office/word/2010/wordml" xmlns:w15="http://schemas.microsoft.com/office/word/2012/wordml" xmlns:w16cex="http://schemas.microsoft.com/office/word/2018/wordml/cex" xmlns:w16cid="http://schemas.microsoft.com/office/word/2016/wordml/cid" xmlns:w16="http://schemas.microsoft.com/office/word/2018/wordml" xmlns:w16se="http://schemas.microsoft.com/office/word/2015/wordml/symex" xmlns:wpg="http://schemas.microsoft.com/office/word/2010/wordprocessingGroup" xmlns:wpi="http://schemas.microsoft.com/office/word/2010/wordprocessingInk" xmlns:wne="http://schemas.microsoft.com/office/word/2006/wordml" xmlns:wps="http://schemas.microsoft.com/office/word/2010/wordprocessingShape" mc:Ignorable="w14 w15 w16se w16cid w16 w16cex wp14">
+  <w:sdt>
+    <w:sdtPr>
+      <w:id w:val="-356963208"/>
+      <w:docPartObj>
+        <w:docPartGallery w:val="Page Numbers (Bottom of Page)"/>
+        <w:docPartUnique/>
+      </w:docPartObj>
+    </w:sdtPr>
+    <w:sdtContent>
+      <w:p>
+        <w:pPr>
+          <w:pStyle w:val="Pieddepage"/>
+          <w:jc w:val="right"/>
+        </w:pPr>
+        <w:r>
+          <w:fldChar w:fldCharType="begin"/>
+        </w:r>
+        <w:r>
+          <w:instrText>PAGE   \* MERGEFORMAT</w:instrText>
+        </w:r>
+        <w:r>
+          <w:fldChar w:fldCharType="separate"/>
+        </w:r>
+        <w:r>
+          <w:t>2</w:t>
+        </w:r>
+        <w:r>
+          <w:fldChar w:fldCharType="end"/>
+        </w:r>
+      </w:p>
+    </w:sdtContent>
+  </w:sdt>
+  <w:p>
+    <w:pPr>
+      <w:pStyle w:val="Pieddepage"/>
+    </w:pPr>
+  </w:p>
+</w:ftr>
 </file>
 
 <file path=word/footnotes.xml><?xml version="1.0" encoding="utf-8"?>

</xml_diff>